<commit_message>
replace hard coded location of casting cmsd
</commit_message>
<xml_diff>
--- a/Scraps.docx
+++ b/Scraps.docx
@@ -500,7 +500,25 @@
                 <w:sz w:val="18"/>
                 <w:szCs w:val="18"/>
               </w:rPr>
-              <w:t>usage time of the entire  allocation time, thus it is a measure for the productivity of the machine. Since only the operating time is value-adding and is remunerated by the market, for an enterprise it must be the goal to increase this portion drastically</w:t>
+              <w:t xml:space="preserve">usage time of the </w:t>
+            </w:r>
+            <w:proofErr w:type="gramStart"/>
+            <w:r>
+              <w:rPr>
+                <w:rFonts w:asciiTheme="minorHAnsi" w:hAnsiTheme="minorHAnsi"/>
+                <w:sz w:val="18"/>
+                <w:szCs w:val="18"/>
+              </w:rPr>
+              <w:t>entire  allocation</w:t>
+            </w:r>
+            <w:proofErr w:type="gramEnd"/>
+            <w:r>
+              <w:rPr>
+                <w:rFonts w:asciiTheme="minorHAnsi" w:hAnsiTheme="minorHAnsi"/>
+                <w:sz w:val="18"/>
+                <w:szCs w:val="18"/>
+              </w:rPr>
+              <w:t xml:space="preserve"> time, thus it is a measure for the productivity of the machine. Since only the operating time is value-adding and is remunerated by the market, for an enterprise it must be the goal to increase this portion drastically</w:t>
             </w:r>
           </w:p>
         </w:tc>
@@ -760,7 +778,25 @@
                 <w:sz w:val="18"/>
                 <w:szCs w:val="18"/>
               </w:rPr>
-              <w:t>The availability indicates, how strongly the capacity of the machine for the worth-drawing functions related to the planned availability is used.</w:t>
+              <w:t xml:space="preserve">The availability </w:t>
+            </w:r>
+            <w:proofErr w:type="gramStart"/>
+            <w:r>
+              <w:rPr>
+                <w:rFonts w:asciiTheme="minorHAnsi" w:hAnsiTheme="minorHAnsi"/>
+                <w:sz w:val="18"/>
+                <w:szCs w:val="18"/>
+              </w:rPr>
+              <w:t>indicates,</w:t>
+            </w:r>
+            <w:proofErr w:type="gramEnd"/>
+            <w:r>
+              <w:rPr>
+                <w:rFonts w:asciiTheme="minorHAnsi" w:hAnsiTheme="minorHAnsi"/>
+                <w:sz w:val="18"/>
+                <w:szCs w:val="18"/>
+              </w:rPr>
+              <w:t xml:space="preserve"> how strongly the capacity of the machine for the worth-drawing functions related to the planned availability is used.</w:t>
             </w:r>
           </w:p>
         </w:tc>
@@ -1121,7 +1157,25 @@
                 <w:sz w:val="18"/>
                 <w:szCs w:val="18"/>
               </w:rPr>
-              <w:t>Technical Usage Level = PDT / (PDT + DeT)</w:t>
+              <w:t xml:space="preserve">Technical Usage Level = PDT / (PDT + </w:t>
+            </w:r>
+            <w:proofErr w:type="spellStart"/>
+            <w:r>
+              <w:rPr>
+                <w:rFonts w:asciiTheme="minorHAnsi" w:hAnsiTheme="minorHAnsi"/>
+                <w:sz w:val="18"/>
+                <w:szCs w:val="18"/>
+              </w:rPr>
+              <w:t>DeT</w:t>
+            </w:r>
+            <w:proofErr w:type="spellEnd"/>
+            <w:r>
+              <w:rPr>
+                <w:rFonts w:asciiTheme="minorHAnsi" w:hAnsiTheme="minorHAnsi"/>
+                <w:sz w:val="18"/>
+                <w:szCs w:val="18"/>
+              </w:rPr>
+              <w:t>)</w:t>
             </w:r>
           </w:p>
         </w:tc>
@@ -1515,7 +1569,25 @@
                 <w:sz w:val="18"/>
                 <w:szCs w:val="18"/>
               </w:rPr>
-              <w:t>This indicator is applied with concatenated processes, on the basis of a mother product (e.g. basis building group or motherboard) which is produced in the first manufacturing step and leads to further wastages in the context of the following manufacturing steps. The mother products can be serialized in the first manufacturing step. The characteristic number has an influence on the planning quality (planned wastage) and on the production quality per manufacturing step as well as the material wastage. This characteristic number indicates, how big the wastage ratio is in relation to the produced amount of the first manufacturing step.</w:t>
+              <w:t xml:space="preserve">This indicator is applied with concatenated processes, on the basis of a mother product (e.g. basis building group or motherboard) which is produced in the first manufacturing step and leads to further wastages in the context of the following manufacturing steps. The mother products can be serialized in the first manufacturing step. The characteristic number has an influence on the planning quality (planned wastage) and on the production quality per manufacturing step as well as the material wastage. This characteristic number </w:t>
+            </w:r>
+            <w:proofErr w:type="gramStart"/>
+            <w:r>
+              <w:rPr>
+                <w:rFonts w:asciiTheme="minorHAnsi" w:hAnsiTheme="minorHAnsi"/>
+                <w:sz w:val="18"/>
+                <w:szCs w:val="18"/>
+              </w:rPr>
+              <w:t>indicates,</w:t>
+            </w:r>
+            <w:proofErr w:type="gramEnd"/>
+            <w:r>
+              <w:rPr>
+                <w:rFonts w:asciiTheme="minorHAnsi" w:hAnsiTheme="minorHAnsi"/>
+                <w:sz w:val="18"/>
+                <w:szCs w:val="18"/>
+              </w:rPr>
+              <w:t xml:space="preserve"> how big the wastage ratio is in relation to the produced amount of the first manufacturing step.</w:t>
             </w:r>
           </w:p>
         </w:tc>
@@ -1661,7 +1733,25 @@
                 <w:sz w:val="18"/>
                 <w:szCs w:val="18"/>
               </w:rPr>
-              <w:t>Critical Machine Capability Index (Cmk),</w:t>
+              <w:t>Critical Machine Capability Index (</w:t>
+            </w:r>
+            <w:proofErr w:type="spellStart"/>
+            <w:r>
+              <w:rPr>
+                <w:rFonts w:asciiTheme="minorHAnsi" w:hAnsiTheme="minorHAnsi"/>
+                <w:sz w:val="18"/>
+                <w:szCs w:val="18"/>
+              </w:rPr>
+              <w:t>Cmk</w:t>
+            </w:r>
+            <w:proofErr w:type="spellEnd"/>
+            <w:r>
+              <w:rPr>
+                <w:rFonts w:asciiTheme="minorHAnsi" w:hAnsiTheme="minorHAnsi"/>
+                <w:sz w:val="18"/>
+                <w:szCs w:val="18"/>
+              </w:rPr>
+              <w:t>),</w:t>
             </w:r>
           </w:p>
         </w:tc>
@@ -1715,6 +1805,7 @@
               </w:rPr>
               <w:t>C</w:t>
             </w:r>
+            <w:proofErr w:type="spellStart"/>
             <w:r>
               <w:rPr>
                 <w:rFonts w:asciiTheme="minorHAnsi" w:hAnsiTheme="minorHAnsi"/>
@@ -1724,6 +1815,7 @@
               </w:rPr>
               <w:t>mko</w:t>
             </w:r>
+            <w:proofErr w:type="spellEnd"/>
             <w:r>
               <w:rPr>
                 <w:rFonts w:asciiTheme="minorHAnsi" w:hAnsiTheme="minorHAnsi"/>
@@ -1732,6 +1824,7 @@
               </w:rPr>
               <w:t xml:space="preserve"> = (ULV - x</w:t>
             </w:r>
+            <w:proofErr w:type="spellStart"/>
             <w:r>
               <w:rPr>
                 <w:rFonts w:asciiTheme="minorHAnsi" w:hAnsiTheme="minorHAnsi"/>
@@ -1741,6 +1834,7 @@
               </w:rPr>
               <w:t>qq</w:t>
             </w:r>
+            <w:proofErr w:type="spellEnd"/>
             <w:r>
               <w:rPr>
                 <w:rFonts w:asciiTheme="minorHAnsi" w:hAnsiTheme="minorHAnsi"/>
@@ -1749,6 +1843,7 @@
               </w:rPr>
               <w:t>) / (3 * s) ; C</w:t>
             </w:r>
+            <w:proofErr w:type="spellStart"/>
             <w:r>
               <w:rPr>
                 <w:rFonts w:asciiTheme="minorHAnsi" w:hAnsiTheme="minorHAnsi"/>
@@ -1758,6 +1853,7 @@
               </w:rPr>
               <w:t>mku</w:t>
             </w:r>
+            <w:proofErr w:type="spellEnd"/>
             <w:r>
               <w:rPr>
                 <w:rFonts w:asciiTheme="minorHAnsi" w:hAnsiTheme="minorHAnsi"/>
@@ -1766,6 +1862,7 @@
               </w:rPr>
               <w:t xml:space="preserve"> = (X</w:t>
             </w:r>
+            <w:proofErr w:type="spellStart"/>
             <w:r>
               <w:rPr>
                 <w:rFonts w:asciiTheme="minorHAnsi" w:hAnsiTheme="minorHAnsi"/>
@@ -1775,6 +1872,7 @@
               </w:rPr>
               <w:t>qq</w:t>
             </w:r>
+            <w:proofErr w:type="spellEnd"/>
             <w:r>
               <w:rPr>
                 <w:rFonts w:asciiTheme="minorHAnsi" w:hAnsiTheme="minorHAnsi"/>
@@ -1809,7 +1907,25 @@
                 <w:sz w:val="18"/>
                 <w:szCs w:val="18"/>
               </w:rPr>
-              <w:t>Process Capability Index (Cp),</w:t>
+              <w:t>Process Capability Index (</w:t>
+            </w:r>
+            <w:proofErr w:type="spellStart"/>
+            <w:r>
+              <w:rPr>
+                <w:rFonts w:asciiTheme="minorHAnsi" w:hAnsiTheme="minorHAnsi"/>
+                <w:sz w:val="18"/>
+                <w:szCs w:val="18"/>
+              </w:rPr>
+              <w:t>Cp</w:t>
+            </w:r>
+            <w:proofErr w:type="spellEnd"/>
+            <w:r>
+              <w:rPr>
+                <w:rFonts w:asciiTheme="minorHAnsi" w:hAnsiTheme="minorHAnsi"/>
+                <w:sz w:val="18"/>
+                <w:szCs w:val="18"/>
+              </w:rPr>
+              <w:t>),</w:t>
             </w:r>
           </w:p>
         </w:tc>
@@ -1852,7 +1968,25 @@
                 <w:sz w:val="18"/>
                 <w:szCs w:val="18"/>
               </w:rPr>
-              <w:t xml:space="preserve"> designates the relationship between the dispersion of a process and the specification borders. The range between the specification borders (tolerance width) is compared with the 6-times process dispersion. A process is usually called capable if the process capability index is &gt; 1,33.</w:t>
+              <w:t xml:space="preserve"> designates the relationship between the dispersion of a process and the specification borders. The range between the specification borders (tolerance width) is compared with the 6-times process dispersion. A process is usually called capable if the process capability index is &gt; 1</w:t>
+            </w:r>
+            <w:proofErr w:type="gramStart"/>
+            <w:r>
+              <w:rPr>
+                <w:rFonts w:asciiTheme="minorHAnsi" w:hAnsiTheme="minorHAnsi"/>
+                <w:sz w:val="18"/>
+                <w:szCs w:val="18"/>
+              </w:rPr>
+              <w:t>,33</w:t>
+            </w:r>
+            <w:proofErr w:type="gramEnd"/>
+            <w:r>
+              <w:rPr>
+                <w:rFonts w:asciiTheme="minorHAnsi" w:hAnsiTheme="minorHAnsi"/>
+                <w:sz w:val="18"/>
+                <w:szCs w:val="18"/>
+              </w:rPr>
+              <w:t>.</w:t>
             </w:r>
           </w:p>
         </w:tc>
@@ -1924,10 +2058,10 @@
                   <v:path o:extrusionok="f" gradientshapeok="t" o:connecttype="rect"/>
                   <o:lock v:ext="edit" aspectratio="t"/>
                 </v:shapetype>
-                <v:shape id="_x0000_i1025" type="#_x0000_t75" style="width:12pt;height:14.25pt" o:ole="">
+                <v:shape id="_x0000_i1025" type="#_x0000_t75" style="width:11.8pt;height:14.5pt" o:ole="">
                   <v:imagedata r:id="rId6" o:title=""/>
                 </v:shape>
-                <o:OLEObject Type="Embed" ProgID="Equation.3" ShapeID="_x0000_i1025" DrawAspect="Content" ObjectID="_1436195431" r:id="rId7"/>
+                <o:OLEObject Type="Embed" ProgID="Equation.3" ShapeID="_x0000_i1025" DrawAspect="Content" ObjectID="_1436287669" r:id="rId7"/>
               </w:object>
             </w:r>
             <w:r>
@@ -2118,10 +2252,10 @@
                 <w:szCs w:val="18"/>
               </w:rPr>
               <w:object w:dxaOrig="240" w:dyaOrig="279">
-                <v:shape id="_x0000_i1026" type="#_x0000_t75" style="width:12pt;height:14.25pt" o:ole="">
+                <v:shape id="_x0000_i1026" type="#_x0000_t75" style="width:11.8pt;height:14.5pt" o:ole="">
                   <v:imagedata r:id="rId6" o:title=""/>
                 </v:shape>
-                <o:OLEObject Type="Embed" ProgID="Equation.3" ShapeID="_x0000_i1026" DrawAspect="Content" ObjectID="_1436195432" r:id="rId8"/>
+                <o:OLEObject Type="Embed" ProgID="Equation.3" ShapeID="_x0000_i1026" DrawAspect="Content" ObjectID="_1436287670" r:id="rId8"/>
               </w:object>
             </w:r>
             <w:r>
@@ -2132,6 +2266,7 @@
               </w:rPr>
               <w:t>) ;   C</w:t>
             </w:r>
+            <w:proofErr w:type="spellStart"/>
             <w:r>
               <w:rPr>
                 <w:rFonts w:asciiTheme="minorHAnsi" w:hAnsiTheme="minorHAnsi"/>
@@ -2141,6 +2276,7 @@
               </w:rPr>
               <w:t>pku</w:t>
             </w:r>
+            <w:proofErr w:type="spellEnd"/>
             <w:r>
               <w:rPr>
                 <w:rFonts w:asciiTheme="minorHAnsi" w:hAnsiTheme="minorHAnsi"/>
@@ -2174,10 +2310,10 @@
                 <w:szCs w:val="18"/>
               </w:rPr>
               <w:object w:dxaOrig="240" w:dyaOrig="279">
-                <v:shape id="_x0000_i1027" type="#_x0000_t75" style="width:12pt;height:14.25pt" o:ole="">
+                <v:shape id="_x0000_i1027" type="#_x0000_t75" style="width:11.8pt;height:14.5pt" o:ole="">
                   <v:imagedata r:id="rId6" o:title=""/>
                 </v:shape>
-                <o:OLEObject Type="Embed" ProgID="Equation.3" ShapeID="_x0000_i1027" DrawAspect="Content" ObjectID="_1436195433" r:id="rId9"/>
+                <o:OLEObject Type="Embed" ProgID="Equation.3" ShapeID="_x0000_i1027" DrawAspect="Content" ObjectID="_1436287671" r:id="rId9"/>
               </w:object>
             </w:r>
             <w:r>
@@ -7197,10 +7333,10 @@
                 <w:szCs w:val="18"/>
               </w:rPr>
               <w:object w:dxaOrig="240" w:dyaOrig="279">
-                <v:shape id="_x0000_i1028" type="#_x0000_t75" style="width:12pt;height:14.25pt" o:ole="">
+                <v:shape id="_x0000_i1028" type="#_x0000_t75" style="width:11.8pt;height:14.5pt" o:ole="">
                   <v:imagedata r:id="rId6" o:title=""/>
                 </v:shape>
-                <o:OLEObject Type="Embed" ProgID="Equation.3" ShapeID="_x0000_i1028" DrawAspect="Content" ObjectID="_1436195434" r:id="rId13"/>
+                <o:OLEObject Type="Embed" ProgID="Equation.3" ShapeID="_x0000_i1028" DrawAspect="Content" ObjectID="_1436287672" r:id="rId13"/>
               </w:object>
             </w:r>
             <w:r>
@@ -7211,6 +7347,7 @@
               </w:rPr>
               <w:t>) ;   C</w:t>
             </w:r>
+            <w:proofErr w:type="spellStart"/>
             <w:r>
               <w:rPr>
                 <w:rFonts w:asciiTheme="minorHAnsi" w:hAnsiTheme="minorHAnsi"/>
@@ -7220,6 +7357,7 @@
               </w:rPr>
               <w:t>pku</w:t>
             </w:r>
+            <w:proofErr w:type="spellEnd"/>
             <w:r>
               <w:rPr>
                 <w:rFonts w:asciiTheme="minorHAnsi" w:hAnsiTheme="minorHAnsi"/>
@@ -7253,10 +7391,10 @@
                 <w:szCs w:val="18"/>
               </w:rPr>
               <w:object w:dxaOrig="240" w:dyaOrig="279">
-                <v:shape id="_x0000_i1029" type="#_x0000_t75" style="width:12pt;height:14.25pt" o:ole="">
+                <v:shape id="_x0000_i1029" type="#_x0000_t75" style="width:11.8pt;height:14.5pt" o:ole="">
                   <v:imagedata r:id="rId6" o:title=""/>
                 </v:shape>
-                <o:OLEObject Type="Embed" ProgID="Equation.3" ShapeID="_x0000_i1029" DrawAspect="Content" ObjectID="_1436195435" r:id="rId14"/>
+                <o:OLEObject Type="Embed" ProgID="Equation.3" ShapeID="_x0000_i1029" DrawAspect="Content" ObjectID="_1436287673" r:id="rId14"/>
               </w:object>
             </w:r>
             <w:r>
@@ -8773,10 +8911,10 @@
                 <w:szCs w:val="18"/>
               </w:rPr>
               <w:object w:dxaOrig="240" w:dyaOrig="279">
-                <v:shape id="_x0000_i1030" type="#_x0000_t75" style="width:12pt;height:14.25pt" o:ole="">
+                <v:shape id="_x0000_i1030" type="#_x0000_t75" style="width:11.8pt;height:14.5pt" o:ole="">
                   <v:imagedata r:id="rId6" o:title=""/>
                 </v:shape>
-                <o:OLEObject Type="Embed" ProgID="Equation.3" ShapeID="_x0000_i1030" DrawAspect="Content" ObjectID="_1436195436" r:id="rId15"/>
+                <o:OLEObject Type="Embed" ProgID="Equation.3" ShapeID="_x0000_i1030" DrawAspect="Content" ObjectID="_1436287674" r:id="rId15"/>
               </w:object>
             </w:r>
             <w:r>
@@ -10885,9 +11023,2148 @@
         <w:t>.</w:t>
       </w:r>
     </w:p>
-    <w:p>
-      <w:bookmarkStart w:id="4" w:name="_GoBack"/>
+    <w:p/>
+    <w:p/>
+    <w:p/>
+    <w:p>
+      <w:pPr>
+        <w:pStyle w:val="Heading3"/>
+        <w:rPr>
+          <w:rFonts w:asciiTheme="minorHAnsi" w:hAnsiTheme="minorHAnsi"/>
+        </w:rPr>
+      </w:pPr>
+      <w:bookmarkStart w:id="4" w:name="_Toc362454870"/>
+      <w:r>
+        <w:rPr>
+          <w:rFonts w:asciiTheme="minorHAnsi" w:hAnsiTheme="minorHAnsi"/>
+        </w:rPr>
+        <w:t xml:space="preserve">MOM </w:t>
+      </w:r>
+      <w:r>
+        <w:rPr>
+          <w:rFonts w:asciiTheme="minorHAnsi" w:hAnsiTheme="minorHAnsi"/>
+        </w:rPr>
+        <w:t>Manufacturing Operations Management</w:t>
+      </w:r>
       <w:bookmarkEnd w:id="4"/>
+    </w:p>
+    <w:p>
+      <w:pPr>
+        <w:rPr>
+          <w:rFonts w:asciiTheme="minorHAnsi" w:hAnsiTheme="minorHAnsi"/>
+        </w:rPr>
+      </w:pPr>
+      <w:r>
+        <w:rPr>
+          <w:rFonts w:asciiTheme="minorHAnsi" w:hAnsiTheme="minorHAnsi"/>
+        </w:rPr>
+        <w:t>ISA 95 Part 1, 2, and 3 [4–6] specifications provide a standard terminology and integration framework to define system requirements between different production levels. ISA-95 Part 3 contains the “Activity Models of Manufacturing Operations Management” (MOM) model, as shown in Figure 1, which serves as the activity framework for production, inventory, maintenance, and quality within a manufacturing enterprise. The MOM model describes enterprise-control system integration between Production Level 4 – logistics and planning functions, Production Level 3 – shop floor work flow, and Production Level 2 – manual and automated process control functions.</w:t>
+      </w:r>
+    </w:p>
+    <w:p>
+      <w:pPr>
+        <w:rPr>
+          <w:rFonts w:asciiTheme="minorHAnsi" w:hAnsiTheme="minorHAnsi"/>
+        </w:rPr>
+      </w:pPr>
+      <w:r>
+        <w:rPr>
+          <w:rFonts w:asciiTheme="minorHAnsi" w:hAnsiTheme="minorHAnsi"/>
+          <w:noProof/>
+        </w:rPr>
+        <w:lastRenderedPageBreak/>
+        <w:drawing>
+          <wp:inline distT="0" distB="0" distL="0" distR="0" wp14:anchorId="0FA1E973" wp14:editId="518594DA">
+            <wp:extent cx="5943600" cy="3905181"/>
+            <wp:effectExtent l="19050" t="0" r="0" b="0"/>
+            <wp:docPr id="21" name="Picture 3"/>
+            <wp:cNvGraphicFramePr>
+              <a:graphicFrameLocks xmlns:a="http://schemas.openxmlformats.org/drawingml/2006/main" noChangeAspect="1"/>
+            </wp:cNvGraphicFramePr>
+            <a:graphic xmlns:a="http://schemas.openxmlformats.org/drawingml/2006/main">
+              <a:graphicData uri="http://schemas.openxmlformats.org/drawingml/2006/picture">
+                <pic:pic xmlns:pic="http://schemas.openxmlformats.org/drawingml/2006/picture">
+                  <pic:nvPicPr>
+                    <pic:cNvPr id="0" name="Picture 3"/>
+                    <pic:cNvPicPr>
+                      <a:picLocks noChangeAspect="1" noChangeArrowheads="1"/>
+                    </pic:cNvPicPr>
+                  </pic:nvPicPr>
+                  <pic:blipFill>
+                    <a:blip r:embed="rId16" cstate="print"/>
+                    <a:srcRect/>
+                    <a:stretch>
+                      <a:fillRect/>
+                    </a:stretch>
+                  </pic:blipFill>
+                  <pic:spPr bwMode="auto">
+                    <a:xfrm>
+                      <a:off x="0" y="0"/>
+                      <a:ext cx="5943600" cy="3905181"/>
+                    </a:xfrm>
+                    <a:prstGeom prst="rect">
+                      <a:avLst/>
+                    </a:prstGeom>
+                    <a:noFill/>
+                    <a:ln w="9525">
+                      <a:noFill/>
+                      <a:miter lim="800000"/>
+                      <a:headEnd/>
+                      <a:tailEnd/>
+                    </a:ln>
+                  </pic:spPr>
+                </pic:pic>
+              </a:graphicData>
+            </a:graphic>
+          </wp:inline>
+        </w:drawing>
+      </w:r>
+    </w:p>
+    <w:p>
+      <w:pPr>
+        <w:pStyle w:val="Caption"/>
+        <w:rPr>
+          <w:rFonts w:asciiTheme="minorHAnsi" w:hAnsiTheme="minorHAnsi"/>
+        </w:rPr>
+      </w:pPr>
+      <w:r>
+        <w:rPr>
+          <w:rFonts w:asciiTheme="minorHAnsi" w:hAnsiTheme="minorHAnsi"/>
+        </w:rPr>
+        <w:t xml:space="preserve">Figure </w:t>
+      </w:r>
+      <w:r>
+        <w:rPr>
+          <w:rFonts w:asciiTheme="minorHAnsi" w:hAnsiTheme="minorHAnsi"/>
+        </w:rPr>
+        <w:fldChar w:fldCharType="begin"/>
+      </w:r>
+      <w:r>
+        <w:rPr>
+          <w:rFonts w:asciiTheme="minorHAnsi" w:hAnsiTheme="minorHAnsi"/>
+        </w:rPr>
+        <w:instrText xml:space="preserve"> SEQ Figure \* ARABIC </w:instrText>
+      </w:r>
+      <w:r>
+        <w:rPr>
+          <w:rFonts w:asciiTheme="minorHAnsi" w:hAnsiTheme="minorHAnsi"/>
+        </w:rPr>
+        <w:fldChar w:fldCharType="separate"/>
+      </w:r>
+      <w:r>
+        <w:rPr>
+          <w:rFonts w:asciiTheme="minorHAnsi" w:hAnsiTheme="minorHAnsi"/>
+          <w:noProof/>
+        </w:rPr>
+        <w:t>1</w:t>
+      </w:r>
+      <w:r>
+        <w:rPr>
+          <w:rFonts w:asciiTheme="minorHAnsi" w:hAnsiTheme="minorHAnsi"/>
+          <w:noProof/>
+        </w:rPr>
+        <w:fldChar w:fldCharType="end"/>
+      </w:r>
+      <w:r>
+        <w:rPr>
+          <w:rFonts w:asciiTheme="minorHAnsi" w:hAnsiTheme="minorHAnsi"/>
+        </w:rPr>
+        <w:t xml:space="preserve"> MOM model</w:t>
+      </w:r>
+    </w:p>
+    <w:p>
+      <w:pPr>
+        <w:rPr>
+          <w:rFonts w:asciiTheme="minorHAnsi" w:hAnsiTheme="minorHAnsi"/>
+        </w:rPr>
+      </w:pPr>
+      <w:r>
+        <w:rPr>
+          <w:rFonts w:asciiTheme="minorHAnsi" w:hAnsiTheme="minorHAnsi"/>
+        </w:rPr>
+        <w:t>In the shaded box Figure 1, we add a facility concept to the MOM model, to represent the role of facilities in developing a more holistic view of production. The role of EMS in regards to facilities and facility energy data collection are explicitly shown as new elements in the MOM model. Implicit in the MOM model is the role of process energy. The MOM model does not explicitly cover sustainability or energy efficiency, but these can be inferred activities within the Execution and Data collection activities.</w:t>
+      </w:r>
+    </w:p>
+    <w:p/>
+    <w:p/>
+    <w:p>
+      <w:pPr>
+        <w:rPr>
+          <w:rFonts w:asciiTheme="minorHAnsi" w:hAnsiTheme="minorHAnsi"/>
+        </w:rPr>
+      </w:pPr>
+    </w:p>
+    <w:p>
+      <w:pPr>
+        <w:rPr>
+          <w:rFonts w:asciiTheme="minorHAnsi" w:hAnsiTheme="minorHAnsi"/>
+        </w:rPr>
+      </w:pPr>
+      <w:r>
+        <w:rPr>
+          <w:rFonts w:asciiTheme="minorHAnsi" w:hAnsiTheme="minorHAnsi"/>
+          <w:noProof/>
+        </w:rPr>
+        <w:lastRenderedPageBreak/>
+        <w:drawing>
+          <wp:inline distT="0" distB="0" distL="0" distR="0" wp14:anchorId="4A57B420" wp14:editId="21A60259">
+            <wp:extent cx="5943600" cy="3830955"/>
+            <wp:effectExtent l="19050" t="0" r="0" b="0"/>
+            <wp:docPr id="18" name="Picture 9"/>
+            <wp:cNvGraphicFramePr/>
+            <a:graphic xmlns:a="http://schemas.openxmlformats.org/drawingml/2006/main">
+              <a:graphicData uri="http://schemas.openxmlformats.org/drawingml/2006/picture">
+                <pic:pic xmlns:pic="http://schemas.openxmlformats.org/drawingml/2006/picture">
+                  <pic:nvPicPr>
+                    <pic:cNvPr id="2050" name="Picture 2"/>
+                    <pic:cNvPicPr>
+                      <a:picLocks noChangeAspect="1" noChangeArrowheads="1"/>
+                    </pic:cNvPicPr>
+                  </pic:nvPicPr>
+                  <pic:blipFill>
+                    <a:blip r:embed="rId17" cstate="print"/>
+                    <a:srcRect/>
+                    <a:stretch>
+                      <a:fillRect/>
+                    </a:stretch>
+                  </pic:blipFill>
+                  <pic:spPr bwMode="auto">
+                    <a:xfrm>
+                      <a:off x="0" y="0"/>
+                      <a:ext cx="5943600" cy="3830955"/>
+                    </a:xfrm>
+                    <a:prstGeom prst="rect">
+                      <a:avLst/>
+                    </a:prstGeom>
+                    <a:noFill/>
+                    <a:ln w="9525">
+                      <a:noFill/>
+                      <a:miter lim="800000"/>
+                      <a:headEnd/>
+                      <a:tailEnd/>
+                    </a:ln>
+                  </pic:spPr>
+                </pic:pic>
+              </a:graphicData>
+            </a:graphic>
+          </wp:inline>
+        </w:drawing>
+      </w:r>
+    </w:p>
+    <w:p>
+      <w:pPr>
+        <w:rPr>
+          <w:rFonts w:asciiTheme="minorHAnsi" w:hAnsiTheme="minorHAnsi"/>
+        </w:rPr>
+      </w:pPr>
+    </w:p>
+    <w:p>
+      <w:pPr>
+        <w:rPr>
+          <w:rFonts w:asciiTheme="minorHAnsi" w:hAnsiTheme="minorHAnsi"/>
+        </w:rPr>
+      </w:pPr>
+    </w:p>
+    <w:p>
+      <w:pPr>
+        <w:rPr>
+          <w:rFonts w:asciiTheme="minorHAnsi" w:hAnsiTheme="minorHAnsi"/>
+        </w:rPr>
+      </w:pPr>
+      <w:r>
+        <w:rPr>
+          <w:noProof/>
+        </w:rPr>
+        <w:drawing>
+          <wp:inline distT="0" distB="0" distL="0" distR="0" wp14:anchorId="0360FDCD" wp14:editId="3AF54810">
+            <wp:extent cx="5943600" cy="2905923"/>
+            <wp:effectExtent l="19050" t="0" r="0" b="0"/>
+            <wp:docPr id="19" name="Picture 21"/>
+            <wp:cNvGraphicFramePr>
+              <a:graphicFrameLocks xmlns:a="http://schemas.openxmlformats.org/drawingml/2006/main" noChangeAspect="1"/>
+            </wp:cNvGraphicFramePr>
+            <a:graphic xmlns:a="http://schemas.openxmlformats.org/drawingml/2006/main">
+              <a:graphicData uri="http://schemas.openxmlformats.org/drawingml/2006/picture">
+                <pic:pic xmlns:pic="http://schemas.openxmlformats.org/drawingml/2006/picture">
+                  <pic:nvPicPr>
+                    <pic:cNvPr id="0" name="Picture 21"/>
+                    <pic:cNvPicPr>
+                      <a:picLocks noChangeAspect="1" noChangeArrowheads="1"/>
+                    </pic:cNvPicPr>
+                  </pic:nvPicPr>
+                  <pic:blipFill>
+                    <a:blip r:embed="rId18" cstate="print"/>
+                    <a:srcRect/>
+                    <a:stretch>
+                      <a:fillRect/>
+                    </a:stretch>
+                  </pic:blipFill>
+                  <pic:spPr bwMode="auto">
+                    <a:xfrm>
+                      <a:off x="0" y="0"/>
+                      <a:ext cx="5943600" cy="2905923"/>
+                    </a:xfrm>
+                    <a:prstGeom prst="rect">
+                      <a:avLst/>
+                    </a:prstGeom>
+                    <a:noFill/>
+                    <a:ln w="9525">
+                      <a:noFill/>
+                      <a:miter lim="800000"/>
+                      <a:headEnd/>
+                      <a:tailEnd/>
+                    </a:ln>
+                  </pic:spPr>
+                </pic:pic>
+              </a:graphicData>
+            </a:graphic>
+          </wp:inline>
+        </w:drawing>
+      </w:r>
+    </w:p>
+    <w:p>
+      <w:pPr>
+        <w:rPr>
+          <w:rFonts w:asciiTheme="minorHAnsi" w:hAnsiTheme="minorHAnsi"/>
+        </w:rPr>
+      </w:pPr>
+    </w:p>
+    <w:p>
+      <w:pPr>
+        <w:rPr>
+          <w:rFonts w:asciiTheme="minorHAnsi" w:hAnsiTheme="minorHAnsi"/>
+        </w:rPr>
+      </w:pPr>
+      <w:r>
+        <w:rPr>
+          <w:rFonts w:asciiTheme="minorHAnsi" w:hAnsiTheme="minorHAnsi"/>
+        </w:rPr>
+        <w:t>Process Benchmarks</w:t>
+      </w:r>
+    </w:p>
+    <w:p>
+      <w:pPr>
+        <w:pStyle w:val="ListParagraph"/>
+        <w:numPr>
+          <w:ilvl w:val="0"/>
+          <w:numId w:val="5"/>
+        </w:numPr>
+        <w:rPr>
+          <w:rFonts w:asciiTheme="minorHAnsi" w:hAnsiTheme="minorHAnsi"/>
+        </w:rPr>
+      </w:pPr>
+      <w:r>
+        <w:rPr>
+          <w:rFonts w:asciiTheme="minorHAnsi" w:hAnsiTheme="minorHAnsi"/>
+        </w:rPr>
+        <w:lastRenderedPageBreak/>
+        <w:t xml:space="preserve">throughput under average and peak loads, </w:t>
+      </w:r>
+    </w:p>
+    <w:p>
+      <w:pPr>
+        <w:pStyle w:val="ListParagraph"/>
+        <w:numPr>
+          <w:ilvl w:val="0"/>
+          <w:numId w:val="5"/>
+        </w:numPr>
+        <w:rPr>
+          <w:rFonts w:asciiTheme="minorHAnsi" w:hAnsiTheme="minorHAnsi"/>
+        </w:rPr>
+      </w:pPr>
+      <w:r>
+        <w:rPr>
+          <w:rFonts w:asciiTheme="minorHAnsi" w:hAnsiTheme="minorHAnsi"/>
+        </w:rPr>
+        <w:t xml:space="preserve">utilization of resources, labor and machine, </w:t>
+      </w:r>
+    </w:p>
+    <w:p>
+      <w:pPr>
+        <w:pStyle w:val="ListParagraph"/>
+        <w:numPr>
+          <w:ilvl w:val="0"/>
+          <w:numId w:val="5"/>
+        </w:numPr>
+        <w:rPr>
+          <w:rFonts w:asciiTheme="minorHAnsi" w:hAnsiTheme="minorHAnsi"/>
+        </w:rPr>
+      </w:pPr>
+      <w:r>
+        <w:rPr>
+          <w:rFonts w:asciiTheme="minorHAnsi" w:hAnsiTheme="minorHAnsi"/>
+        </w:rPr>
+        <w:t xml:space="preserve">staffing requirements, </w:t>
+      </w:r>
+    </w:p>
+    <w:p>
+      <w:pPr>
+        <w:pStyle w:val="ListParagraph"/>
+        <w:numPr>
+          <w:ilvl w:val="0"/>
+          <w:numId w:val="5"/>
+        </w:numPr>
+        <w:rPr>
+          <w:rFonts w:asciiTheme="minorHAnsi" w:hAnsiTheme="minorHAnsi"/>
+        </w:rPr>
+      </w:pPr>
+      <w:r>
+        <w:rPr>
+          <w:rFonts w:asciiTheme="minorHAnsi" w:hAnsiTheme="minorHAnsi"/>
+        </w:rPr>
+        <w:t xml:space="preserve">capacity work shifts, </w:t>
+      </w:r>
+    </w:p>
+    <w:p>
+      <w:pPr>
+        <w:pStyle w:val="ListParagraph"/>
+        <w:numPr>
+          <w:ilvl w:val="0"/>
+          <w:numId w:val="5"/>
+        </w:numPr>
+        <w:rPr>
+          <w:rFonts w:asciiTheme="minorHAnsi" w:hAnsiTheme="minorHAnsi"/>
+        </w:rPr>
+      </w:pPr>
+      <w:r>
+        <w:rPr>
+          <w:rFonts w:asciiTheme="minorHAnsi" w:hAnsiTheme="minorHAnsi"/>
+        </w:rPr>
+        <w:t xml:space="preserve">bottlenecks and choke points, </w:t>
+      </w:r>
+    </w:p>
+    <w:p>
+      <w:pPr>
+        <w:pStyle w:val="ListParagraph"/>
+        <w:numPr>
+          <w:ilvl w:val="0"/>
+          <w:numId w:val="5"/>
+        </w:numPr>
+        <w:rPr>
+          <w:rFonts w:asciiTheme="minorHAnsi" w:hAnsiTheme="minorHAnsi"/>
+        </w:rPr>
+      </w:pPr>
+      <w:r>
+        <w:rPr>
+          <w:rFonts w:asciiTheme="minorHAnsi" w:hAnsiTheme="minorHAnsi"/>
+        </w:rPr>
+        <w:t xml:space="preserve">queuing at work locations, </w:t>
+      </w:r>
+    </w:p>
+    <w:p>
+      <w:pPr>
+        <w:pStyle w:val="ListParagraph"/>
+        <w:numPr>
+          <w:ilvl w:val="0"/>
+          <w:numId w:val="5"/>
+        </w:numPr>
+        <w:rPr>
+          <w:rFonts w:asciiTheme="minorHAnsi" w:hAnsiTheme="minorHAnsi"/>
+        </w:rPr>
+      </w:pPr>
+      <w:r>
+        <w:rPr>
+          <w:rFonts w:asciiTheme="minorHAnsi" w:hAnsiTheme="minorHAnsi"/>
+        </w:rPr>
+        <w:t xml:space="preserve">queuing caused by material handling devices and systems, </w:t>
+      </w:r>
+    </w:p>
+    <w:p>
+      <w:pPr>
+        <w:pStyle w:val="ListParagraph"/>
+        <w:numPr>
+          <w:ilvl w:val="0"/>
+          <w:numId w:val="5"/>
+        </w:numPr>
+        <w:rPr>
+          <w:rFonts w:asciiTheme="minorHAnsi" w:hAnsiTheme="minorHAnsi"/>
+        </w:rPr>
+      </w:pPr>
+      <w:r>
+        <w:rPr>
+          <w:rFonts w:asciiTheme="minorHAnsi" w:hAnsiTheme="minorHAnsi"/>
+        </w:rPr>
+        <w:t xml:space="preserve">effectiveness of the scheduling system, </w:t>
+      </w:r>
+    </w:p>
+    <w:p>
+      <w:pPr>
+        <w:pStyle w:val="ListParagraph"/>
+        <w:numPr>
+          <w:ilvl w:val="0"/>
+          <w:numId w:val="5"/>
+        </w:numPr>
+        <w:rPr>
+          <w:rFonts w:asciiTheme="minorHAnsi" w:hAnsiTheme="minorHAnsi"/>
+        </w:rPr>
+      </w:pPr>
+      <w:r>
+        <w:rPr>
+          <w:rFonts w:asciiTheme="minorHAnsi" w:hAnsiTheme="minorHAnsi"/>
+        </w:rPr>
+        <w:t xml:space="preserve">material inventory needs </w:t>
+      </w:r>
+    </w:p>
+    <w:p>
+      <w:pPr>
+        <w:pStyle w:val="ListParagraph"/>
+        <w:numPr>
+          <w:ilvl w:val="0"/>
+          <w:numId w:val="5"/>
+        </w:numPr>
+        <w:rPr>
+          <w:rFonts w:asciiTheme="minorHAnsi" w:hAnsiTheme="minorHAnsi"/>
+        </w:rPr>
+      </w:pPr>
+      <w:r>
+        <w:rPr>
+          <w:rFonts w:asciiTheme="minorHAnsi" w:hAnsiTheme="minorHAnsi"/>
+        </w:rPr>
+        <w:t xml:space="preserve">routing of material, </w:t>
+      </w:r>
+    </w:p>
+    <w:p>
+      <w:pPr>
+        <w:pStyle w:val="ListParagraph"/>
+        <w:numPr>
+          <w:ilvl w:val="0"/>
+          <w:numId w:val="5"/>
+        </w:numPr>
+        <w:rPr>
+          <w:rFonts w:asciiTheme="minorHAnsi" w:hAnsiTheme="minorHAnsi"/>
+        </w:rPr>
+      </w:pPr>
+      <w:r>
+        <w:rPr>
+          <w:rFonts w:asciiTheme="minorHAnsi" w:hAnsiTheme="minorHAnsi"/>
+        </w:rPr>
+        <w:t xml:space="preserve">work in process, </w:t>
+      </w:r>
+    </w:p>
+    <w:p>
+      <w:pPr>
+        <w:pStyle w:val="ListParagraph"/>
+        <w:numPr>
+          <w:ilvl w:val="0"/>
+          <w:numId w:val="5"/>
+        </w:numPr>
+        <w:rPr>
+          <w:rFonts w:asciiTheme="minorHAnsi" w:hAnsiTheme="minorHAnsi"/>
+        </w:rPr>
+      </w:pPr>
+      <w:r>
+        <w:rPr>
+          <w:rFonts w:asciiTheme="minorHAnsi" w:hAnsiTheme="minorHAnsi"/>
+        </w:rPr>
+        <w:t>storage needs</w:t>
+      </w:r>
+    </w:p>
+    <w:p>
+      <w:pPr>
+        <w:pStyle w:val="ListParagraph"/>
+        <w:numPr>
+          <w:ilvl w:val="0"/>
+          <w:numId w:val="5"/>
+        </w:numPr>
+        <w:rPr>
+          <w:rFonts w:asciiTheme="minorHAnsi" w:hAnsiTheme="minorHAnsi"/>
+        </w:rPr>
+      </w:pPr>
+      <w:proofErr w:type="gramStart"/>
+      <w:r>
+        <w:rPr>
+          <w:rFonts w:asciiTheme="minorHAnsi" w:hAnsiTheme="minorHAnsi"/>
+        </w:rPr>
+        <w:t>maintenance</w:t>
+      </w:r>
+      <w:proofErr w:type="gramEnd"/>
+      <w:r>
+        <w:rPr>
+          <w:rFonts w:asciiTheme="minorHAnsi" w:hAnsiTheme="minorHAnsi"/>
+        </w:rPr>
+        <w:t xml:space="preserve"> and down time.</w:t>
+      </w:r>
+    </w:p>
+    <w:p>
+      <w:pPr>
+        <w:rPr>
+          <w:rFonts w:asciiTheme="minorHAnsi" w:hAnsiTheme="minorHAnsi"/>
+        </w:rPr>
+      </w:pPr>
+    </w:p>
+    <w:p>
+      <w:pPr>
+        <w:rPr>
+          <w:rFonts w:asciiTheme="minorHAnsi" w:hAnsiTheme="minorHAnsi"/>
+          <w:b/>
+        </w:rPr>
+      </w:pPr>
+      <w:proofErr w:type="gramStart"/>
+      <w:r>
+        <w:rPr>
+          <w:rFonts w:asciiTheme="minorHAnsi" w:hAnsiTheme="minorHAnsi"/>
+          <w:b/>
+        </w:rPr>
+        <w:t>Energy  Benchmarks</w:t>
+      </w:r>
+      <w:proofErr w:type="gramEnd"/>
+    </w:p>
+    <w:p>
+      <w:pPr>
+        <w:pStyle w:val="ListParagraph"/>
+        <w:numPr>
+          <w:ilvl w:val="0"/>
+          <w:numId w:val="6"/>
+        </w:numPr>
+        <w:rPr>
+          <w:rFonts w:asciiTheme="minorHAnsi" w:hAnsiTheme="minorHAnsi"/>
+          <w:b/>
+        </w:rPr>
+      </w:pPr>
+      <w:r>
+        <w:rPr>
+          <w:rFonts w:asciiTheme="minorHAnsi" w:hAnsiTheme="minorHAnsi"/>
+          <w:b/>
+        </w:rPr>
+        <w:t>Cost of electricity</w:t>
+      </w:r>
+    </w:p>
+    <w:p>
+      <w:pPr>
+        <w:pStyle w:val="ListParagraph"/>
+        <w:numPr>
+          <w:ilvl w:val="0"/>
+          <w:numId w:val="6"/>
+        </w:numPr>
+        <w:rPr>
+          <w:rFonts w:asciiTheme="minorHAnsi" w:hAnsiTheme="minorHAnsi"/>
+        </w:rPr>
+      </w:pPr>
+      <w:r>
+        <w:rPr>
+          <w:rFonts w:asciiTheme="minorHAnsi" w:hAnsiTheme="minorHAnsi"/>
+        </w:rPr>
+        <w:t>Cost of natural gas</w:t>
+      </w:r>
+    </w:p>
+    <w:p>
+      <w:pPr>
+        <w:pStyle w:val="ListParagraph"/>
+        <w:numPr>
+          <w:ilvl w:val="0"/>
+          <w:numId w:val="6"/>
+        </w:numPr>
+        <w:rPr>
+          <w:rFonts w:asciiTheme="minorHAnsi" w:hAnsiTheme="minorHAnsi"/>
+        </w:rPr>
+      </w:pPr>
+      <w:r>
+        <w:rPr>
+          <w:rFonts w:asciiTheme="minorHAnsi" w:hAnsiTheme="minorHAnsi"/>
+        </w:rPr>
+        <w:t>Peak load</w:t>
+      </w:r>
+    </w:p>
+    <w:p>
+      <w:pPr>
+        <w:pStyle w:val="ListParagraph"/>
+        <w:numPr>
+          <w:ilvl w:val="0"/>
+          <w:numId w:val="6"/>
+        </w:numPr>
+        <w:rPr>
+          <w:rFonts w:asciiTheme="minorHAnsi" w:hAnsiTheme="minorHAnsi"/>
+        </w:rPr>
+      </w:pPr>
+      <w:r>
+        <w:rPr>
+          <w:rFonts w:asciiTheme="minorHAnsi" w:hAnsiTheme="minorHAnsi"/>
+        </w:rPr>
+        <w:t>Emissions</w:t>
+      </w:r>
+    </w:p>
+    <w:p>
+      <w:pPr>
+        <w:pStyle w:val="ListParagraph"/>
+        <w:numPr>
+          <w:ilvl w:val="0"/>
+          <w:numId w:val="6"/>
+        </w:numPr>
+        <w:rPr>
+          <w:rFonts w:asciiTheme="minorHAnsi" w:hAnsiTheme="minorHAnsi"/>
+        </w:rPr>
+      </w:pPr>
+      <w:r>
+        <w:rPr>
+          <w:rFonts w:asciiTheme="minorHAnsi" w:hAnsiTheme="minorHAnsi"/>
+        </w:rPr>
+        <w:t>Air quality</w:t>
+      </w:r>
+    </w:p>
+    <w:p>
+      <w:pPr>
+        <w:pStyle w:val="ListParagraph"/>
+        <w:numPr>
+          <w:ilvl w:val="0"/>
+          <w:numId w:val="6"/>
+        </w:numPr>
+        <w:rPr>
+          <w:rFonts w:asciiTheme="minorHAnsi" w:hAnsiTheme="minorHAnsi"/>
+        </w:rPr>
+      </w:pPr>
+      <w:r>
+        <w:rPr>
+          <w:rFonts w:asciiTheme="minorHAnsi" w:hAnsiTheme="minorHAnsi"/>
+        </w:rPr>
+        <w:t>Recycling heat</w:t>
+      </w:r>
+    </w:p>
+    <w:p>
+      <w:pPr>
+        <w:pStyle w:val="ListParagraph"/>
+        <w:numPr>
+          <w:ilvl w:val="0"/>
+          <w:numId w:val="6"/>
+        </w:numPr>
+        <w:rPr>
+          <w:rFonts w:asciiTheme="minorHAnsi" w:hAnsiTheme="minorHAnsi"/>
+        </w:rPr>
+      </w:pPr>
+      <w:r>
+        <w:rPr>
+          <w:rFonts w:asciiTheme="minorHAnsi" w:hAnsiTheme="minorHAnsi"/>
+        </w:rPr>
+        <w:t>Waste</w:t>
+      </w:r>
+    </w:p>
+    <w:p>
+      <w:pPr>
+        <w:pStyle w:val="ListParagraph"/>
+        <w:numPr>
+          <w:ilvl w:val="0"/>
+          <w:numId w:val="6"/>
+        </w:numPr>
+        <w:rPr>
+          <w:rFonts w:asciiTheme="minorHAnsi" w:hAnsiTheme="minorHAnsi"/>
+        </w:rPr>
+      </w:pPr>
+      <w:r>
+        <w:rPr>
+          <w:rFonts w:asciiTheme="minorHAnsi" w:hAnsiTheme="minorHAnsi"/>
+        </w:rPr>
+        <w:t>Recycling aluminum</w:t>
+      </w:r>
+    </w:p>
+    <w:p>
+      <w:pPr>
+        <w:pStyle w:val="ListParagraph"/>
+        <w:numPr>
+          <w:ilvl w:val="0"/>
+          <w:numId w:val="6"/>
+        </w:numPr>
+        <w:rPr>
+          <w:rFonts w:asciiTheme="minorHAnsi" w:hAnsiTheme="minorHAnsi"/>
+        </w:rPr>
+      </w:pPr>
+      <w:r>
+        <w:rPr>
+          <w:rFonts w:asciiTheme="minorHAnsi" w:hAnsiTheme="minorHAnsi"/>
+        </w:rPr>
+        <w:t>Scrap</w:t>
+      </w:r>
+    </w:p>
+    <w:p>
+      <w:pPr>
+        <w:pStyle w:val="ListParagraph"/>
+        <w:numPr>
+          <w:ilvl w:val="0"/>
+          <w:numId w:val="6"/>
+        </w:numPr>
+        <w:rPr>
+          <w:rFonts w:asciiTheme="minorHAnsi" w:hAnsiTheme="minorHAnsi"/>
+        </w:rPr>
+      </w:pPr>
+      <w:r>
+        <w:rPr>
+          <w:rFonts w:asciiTheme="minorHAnsi" w:hAnsiTheme="minorHAnsi"/>
+        </w:rPr>
+        <w:t>Utility considerations</w:t>
+      </w:r>
+    </w:p>
+    <w:p>
+      <w:pPr>
+        <w:pStyle w:val="ListParagraph"/>
+        <w:numPr>
+          <w:ilvl w:val="0"/>
+          <w:numId w:val="6"/>
+        </w:numPr>
+        <w:rPr>
+          <w:rFonts w:asciiTheme="minorHAnsi" w:hAnsiTheme="minorHAnsi"/>
+        </w:rPr>
+      </w:pPr>
+      <w:r>
+        <w:rPr>
+          <w:rFonts w:asciiTheme="minorHAnsi" w:hAnsiTheme="minorHAnsi"/>
+        </w:rPr>
+        <w:t>Energy cost per shifts</w:t>
+      </w:r>
+    </w:p>
+    <w:p/>
+    <w:p/>
+    <w:tbl>
+      <w:tblPr>
+        <w:tblStyle w:val="TableSane"/>
+        <w:tblW w:w="9576" w:type="dxa"/>
+        <w:tblLook w:val="04A0" w:firstRow="1" w:lastRow="0" w:firstColumn="1" w:lastColumn="0" w:noHBand="0" w:noVBand="1"/>
+      </w:tblPr>
+      <w:tblGrid>
+        <w:gridCol w:w="3363"/>
+        <w:gridCol w:w="1574"/>
+        <w:gridCol w:w="1573"/>
+        <w:gridCol w:w="1533"/>
+        <w:gridCol w:w="1533"/>
+      </w:tblGrid>
+      <w:tr>
+        <w:trPr>
+          <w:cnfStyle w:val="100000000000" w:firstRow="1" w:lastRow="0" w:firstColumn="0" w:lastColumn="0" w:oddVBand="0" w:evenVBand="0" w:oddHBand="0" w:evenHBand="0" w:firstRowFirstColumn="0" w:firstRowLastColumn="0" w:lastRowFirstColumn="0" w:lastRowLastColumn="0"/>
+          <w:trHeight w:val="255"/>
+        </w:trPr>
+        <w:tc>
+          <w:tcPr>
+            <w:tcW w:w="3363" w:type="dxa"/>
+            <w:tcBorders>
+              <w:top w:val="single" w:sz="4" w:space="0" w:color="auto"/>
+              <w:left w:val="single" w:sz="4" w:space="0" w:color="auto"/>
+              <w:bottom w:val="single" w:sz="4" w:space="0" w:color="auto"/>
+              <w:right w:val="single" w:sz="4" w:space="0" w:color="auto"/>
+            </w:tcBorders>
+            <w:noWrap/>
+            <w:hideMark/>
+          </w:tcPr>
+          <w:p>
+            <w:pPr>
+              <w:rPr>
+                <w:rFonts w:ascii="Verdana" w:hAnsi="Verdana"/>
+              </w:rPr>
+            </w:pPr>
+          </w:p>
+        </w:tc>
+        <w:tc>
+          <w:tcPr>
+            <w:tcW w:w="1574" w:type="dxa"/>
+            <w:tcBorders>
+              <w:top w:val="single" w:sz="4" w:space="0" w:color="auto"/>
+              <w:left w:val="single" w:sz="4" w:space="0" w:color="auto"/>
+              <w:bottom w:val="single" w:sz="4" w:space="0" w:color="auto"/>
+              <w:right w:val="single" w:sz="4" w:space="0" w:color="auto"/>
+            </w:tcBorders>
+          </w:tcPr>
+          <w:p>
+            <w:pPr>
+              <w:rPr>
+                <w:rFonts w:ascii="Verdana" w:hAnsi="Verdana"/>
+              </w:rPr>
+            </w:pPr>
+            <w:r>
+              <w:rPr>
+                <w:rFonts w:ascii="Verdana" w:hAnsi="Verdana"/>
+              </w:rPr>
+              <w:t>X</w:t>
+            </w:r>
+          </w:p>
+        </w:tc>
+        <w:tc>
+          <w:tcPr>
+            <w:tcW w:w="1573" w:type="dxa"/>
+            <w:tcBorders>
+              <w:top w:val="single" w:sz="4" w:space="0" w:color="auto"/>
+              <w:left w:val="single" w:sz="4" w:space="0" w:color="auto"/>
+              <w:bottom w:val="single" w:sz="4" w:space="0" w:color="auto"/>
+              <w:right w:val="single" w:sz="4" w:space="0" w:color="auto"/>
+            </w:tcBorders>
+          </w:tcPr>
+          <w:p>
+            <w:pPr>
+              <w:rPr>
+                <w:rFonts w:ascii="Verdana" w:hAnsi="Verdana"/>
+              </w:rPr>
+            </w:pPr>
+            <w:r>
+              <w:rPr>
+                <w:rFonts w:ascii="Verdana" w:hAnsi="Verdana"/>
+              </w:rPr>
+              <w:t>Y</w:t>
+            </w:r>
+          </w:p>
+        </w:tc>
+        <w:tc>
+          <w:tcPr>
+            <w:tcW w:w="1533" w:type="dxa"/>
+            <w:tcBorders>
+              <w:top w:val="single" w:sz="4" w:space="0" w:color="auto"/>
+              <w:left w:val="single" w:sz="4" w:space="0" w:color="auto"/>
+              <w:bottom w:val="single" w:sz="4" w:space="0" w:color="auto"/>
+              <w:right w:val="single" w:sz="4" w:space="0" w:color="auto"/>
+            </w:tcBorders>
+          </w:tcPr>
+          <w:p>
+            <w:pPr>
+              <w:rPr>
+                <w:rFonts w:ascii="Verdana" w:hAnsi="Verdana"/>
+              </w:rPr>
+            </w:pPr>
+            <w:r>
+              <w:rPr>
+                <w:rFonts w:ascii="Verdana" w:hAnsi="Verdana"/>
+              </w:rPr>
+              <w:t>Width</w:t>
+            </w:r>
+          </w:p>
+        </w:tc>
+        <w:tc>
+          <w:tcPr>
+            <w:tcW w:w="1533" w:type="dxa"/>
+            <w:tcBorders>
+              <w:top w:val="single" w:sz="4" w:space="0" w:color="auto"/>
+              <w:left w:val="single" w:sz="4" w:space="0" w:color="auto"/>
+              <w:bottom w:val="single" w:sz="4" w:space="0" w:color="auto"/>
+              <w:right w:val="single" w:sz="4" w:space="0" w:color="auto"/>
+            </w:tcBorders>
+          </w:tcPr>
+          <w:p>
+            <w:pPr>
+              <w:rPr>
+                <w:rFonts w:ascii="Verdana" w:hAnsi="Verdana"/>
+              </w:rPr>
+            </w:pPr>
+            <w:r>
+              <w:rPr>
+                <w:rFonts w:ascii="Verdana" w:hAnsi="Verdana"/>
+              </w:rPr>
+              <w:t>Depth</w:t>
+            </w:r>
+          </w:p>
+        </w:tc>
+      </w:tr>
+      <w:tr>
+        <w:trPr>
+          <w:trHeight w:val="255"/>
+        </w:trPr>
+        <w:tc>
+          <w:tcPr>
+            <w:tcW w:w="3363" w:type="dxa"/>
+            <w:tcBorders>
+              <w:top w:val="single" w:sz="4" w:space="0" w:color="auto"/>
+            </w:tcBorders>
+            <w:noWrap/>
+            <w:hideMark/>
+          </w:tcPr>
+          <w:p>
+            <w:pPr>
+              <w:rPr>
+                <w:rFonts w:ascii="Verdana" w:hAnsi="Verdana"/>
+              </w:rPr>
+            </w:pPr>
+            <w:r>
+              <w:rPr>
+                <w:rFonts w:ascii="Verdana" w:hAnsi="Verdana"/>
+              </w:rPr>
+              <w:t>Cast Buffer 1</w:t>
+            </w:r>
+          </w:p>
+        </w:tc>
+        <w:tc>
+          <w:tcPr>
+            <w:tcW w:w="1574" w:type="dxa"/>
+            <w:tcBorders>
+              <w:top w:val="single" w:sz="4" w:space="0" w:color="auto"/>
+            </w:tcBorders>
+          </w:tcPr>
+          <w:p>
+            <w:pPr>
+              <w:rPr>
+                <w:rFonts w:ascii="Verdana" w:hAnsi="Verdana"/>
+              </w:rPr>
+            </w:pPr>
+          </w:p>
+        </w:tc>
+        <w:tc>
+          <w:tcPr>
+            <w:tcW w:w="1573" w:type="dxa"/>
+            <w:tcBorders>
+              <w:top w:val="single" w:sz="4" w:space="0" w:color="auto"/>
+            </w:tcBorders>
+          </w:tcPr>
+          <w:p>
+            <w:pPr>
+              <w:rPr>
+                <w:rFonts w:ascii="Verdana" w:hAnsi="Verdana"/>
+              </w:rPr>
+            </w:pPr>
+          </w:p>
+        </w:tc>
+        <w:tc>
+          <w:tcPr>
+            <w:tcW w:w="1533" w:type="dxa"/>
+            <w:tcBorders>
+              <w:top w:val="single" w:sz="4" w:space="0" w:color="auto"/>
+            </w:tcBorders>
+          </w:tcPr>
+          <w:p>
+            <w:pPr>
+              <w:rPr>
+                <w:rFonts w:ascii="Verdana" w:hAnsi="Verdana"/>
+              </w:rPr>
+            </w:pPr>
+          </w:p>
+        </w:tc>
+        <w:tc>
+          <w:tcPr>
+            <w:tcW w:w="1533" w:type="dxa"/>
+            <w:tcBorders>
+              <w:top w:val="single" w:sz="4" w:space="0" w:color="auto"/>
+            </w:tcBorders>
+          </w:tcPr>
+          <w:p>
+            <w:pPr>
+              <w:rPr>
+                <w:rFonts w:ascii="Verdana" w:hAnsi="Verdana"/>
+              </w:rPr>
+            </w:pPr>
+          </w:p>
+        </w:tc>
+      </w:tr>
+      <w:tr>
+        <w:trPr>
+          <w:trHeight w:val="255"/>
+        </w:trPr>
+        <w:tc>
+          <w:tcPr>
+            <w:tcW w:w="3363" w:type="dxa"/>
+            <w:noWrap/>
+            <w:hideMark/>
+          </w:tcPr>
+          <w:p>
+            <w:pPr>
+              <w:rPr>
+                <w:rFonts w:ascii="Verdana" w:hAnsi="Verdana"/>
+              </w:rPr>
+            </w:pPr>
+            <w:r>
+              <w:rPr>
+                <w:rFonts w:ascii="Verdana" w:hAnsi="Verdana"/>
+              </w:rPr>
+              <w:t>Elevator 1</w:t>
+            </w:r>
+          </w:p>
+        </w:tc>
+        <w:tc>
+          <w:tcPr>
+            <w:tcW w:w="1574" w:type="dxa"/>
+          </w:tcPr>
+          <w:p>
+            <w:pPr>
+              <w:rPr>
+                <w:rFonts w:ascii="Verdana" w:hAnsi="Verdana"/>
+              </w:rPr>
+            </w:pPr>
+            <w:r>
+              <w:rPr>
+                <w:rFonts w:ascii="Verdana" w:hAnsi="Verdana"/>
+              </w:rPr>
+              <w:t>67’-7”</w:t>
+            </w:r>
+          </w:p>
+        </w:tc>
+        <w:tc>
+          <w:tcPr>
+            <w:tcW w:w="1573" w:type="dxa"/>
+          </w:tcPr>
+          <w:p>
+            <w:pPr>
+              <w:rPr>
+                <w:rFonts w:ascii="Verdana" w:hAnsi="Verdana"/>
+              </w:rPr>
+            </w:pPr>
+            <w:r>
+              <w:rPr>
+                <w:rFonts w:ascii="Verdana" w:hAnsi="Verdana"/>
+              </w:rPr>
+              <w:t>145’-6”</w:t>
+            </w:r>
+          </w:p>
+        </w:tc>
+        <w:tc>
+          <w:tcPr>
+            <w:tcW w:w="1533" w:type="dxa"/>
+          </w:tcPr>
+          <w:p>
+            <w:pPr>
+              <w:rPr>
+                <w:rFonts w:ascii="Verdana" w:hAnsi="Verdana"/>
+              </w:rPr>
+            </w:pPr>
+            <w:r>
+              <w:rPr>
+                <w:rFonts w:ascii="Verdana" w:hAnsi="Verdana"/>
+              </w:rPr>
+              <w:t>6’-11”</w:t>
+            </w:r>
+          </w:p>
+        </w:tc>
+        <w:tc>
+          <w:tcPr>
+            <w:tcW w:w="1533" w:type="dxa"/>
+          </w:tcPr>
+          <w:p>
+            <w:pPr>
+              <w:rPr>
+                <w:rFonts w:ascii="Verdana" w:hAnsi="Verdana"/>
+              </w:rPr>
+            </w:pPr>
+            <w:r>
+              <w:rPr>
+                <w:rFonts w:ascii="Verdana" w:hAnsi="Verdana"/>
+              </w:rPr>
+              <w:t>11’-6”</w:t>
+            </w:r>
+          </w:p>
+        </w:tc>
+      </w:tr>
+      <w:tr>
+        <w:trPr>
+          <w:trHeight w:val="255"/>
+        </w:trPr>
+        <w:tc>
+          <w:tcPr>
+            <w:tcW w:w="3363" w:type="dxa"/>
+            <w:noWrap/>
+            <w:hideMark/>
+          </w:tcPr>
+          <w:p>
+            <w:pPr>
+              <w:rPr>
+                <w:rFonts w:ascii="Verdana" w:hAnsi="Verdana"/>
+              </w:rPr>
+            </w:pPr>
+            <w:r>
+              <w:rPr>
+                <w:rFonts w:ascii="Verdana" w:hAnsi="Verdana"/>
+              </w:rPr>
+              <w:t xml:space="preserve">Robot </w:t>
+            </w:r>
+            <w:r>
+              <w:rPr>
+                <w:rFonts w:ascii="Verdana" w:hAnsi="Verdana"/>
+              </w:rPr>
+              <w:t xml:space="preserve">Package Insert 1 </w:t>
+            </w:r>
+          </w:p>
+        </w:tc>
+        <w:tc>
+          <w:tcPr>
+            <w:tcW w:w="1574" w:type="dxa"/>
+          </w:tcPr>
+          <w:p>
+            <w:pPr>
+              <w:rPr>
+                <w:rFonts w:ascii="Verdana" w:hAnsi="Verdana"/>
+              </w:rPr>
+            </w:pPr>
+            <w:r>
+              <w:rPr>
+                <w:rFonts w:ascii="Verdana" w:hAnsi="Verdana"/>
+              </w:rPr>
+              <w:t>57’-8”</w:t>
+            </w:r>
+          </w:p>
+        </w:tc>
+        <w:tc>
+          <w:tcPr>
+            <w:tcW w:w="1573" w:type="dxa"/>
+          </w:tcPr>
+          <w:p>
+            <w:pPr>
+              <w:rPr>
+                <w:rFonts w:ascii="Verdana" w:hAnsi="Verdana"/>
+              </w:rPr>
+            </w:pPr>
+            <w:r>
+              <w:rPr>
+                <w:rFonts w:ascii="Verdana" w:hAnsi="Verdana"/>
+              </w:rPr>
+              <w:t>131’-8”</w:t>
+            </w:r>
+          </w:p>
+        </w:tc>
+        <w:tc>
+          <w:tcPr>
+            <w:tcW w:w="1533" w:type="dxa"/>
+          </w:tcPr>
+          <w:p>
+            <w:pPr>
+              <w:rPr>
+                <w:rFonts w:ascii="Verdana" w:hAnsi="Verdana"/>
+              </w:rPr>
+            </w:pPr>
+            <w:r>
+              <w:rPr>
+                <w:rFonts w:ascii="Verdana" w:hAnsi="Verdana"/>
+              </w:rPr>
+              <w:t>11’-2”</w:t>
+            </w:r>
+          </w:p>
+        </w:tc>
+        <w:tc>
+          <w:tcPr>
+            <w:tcW w:w="1533" w:type="dxa"/>
+          </w:tcPr>
+          <w:p>
+            <w:pPr>
+              <w:rPr>
+                <w:rFonts w:ascii="Verdana" w:hAnsi="Verdana"/>
+              </w:rPr>
+            </w:pPr>
+            <w:r>
+              <w:rPr>
+                <w:rFonts w:ascii="Verdana" w:hAnsi="Verdana"/>
+              </w:rPr>
+              <w:t>13’-10”</w:t>
+            </w:r>
+          </w:p>
+        </w:tc>
+      </w:tr>
+      <w:tr>
+        <w:trPr>
+          <w:trHeight w:val="255"/>
+        </w:trPr>
+        <w:tc>
+          <w:tcPr>
+            <w:tcW w:w="3363" w:type="dxa"/>
+            <w:noWrap/>
+            <w:hideMark/>
+          </w:tcPr>
+          <w:p>
+            <w:pPr>
+              <w:rPr>
+                <w:rFonts w:ascii="Verdana" w:hAnsi="Verdana"/>
+              </w:rPr>
+            </w:pPr>
+            <w:r>
+              <w:rPr>
+                <w:rFonts w:ascii="Verdana" w:hAnsi="Verdana"/>
+              </w:rPr>
+              <w:t>Chill Insert 1</w:t>
+            </w:r>
+          </w:p>
+        </w:tc>
+        <w:tc>
+          <w:tcPr>
+            <w:tcW w:w="1574" w:type="dxa"/>
+          </w:tcPr>
+          <w:p>
+            <w:pPr>
+              <w:rPr>
+                <w:rFonts w:ascii="Verdana" w:hAnsi="Verdana"/>
+              </w:rPr>
+            </w:pPr>
+            <w:r>
+              <w:rPr>
+                <w:rFonts w:ascii="Verdana" w:hAnsi="Verdana"/>
+              </w:rPr>
+              <w:t>40’-6”</w:t>
+            </w:r>
+          </w:p>
+        </w:tc>
+        <w:tc>
+          <w:tcPr>
+            <w:tcW w:w="1573" w:type="dxa"/>
+          </w:tcPr>
+          <w:p>
+            <w:pPr>
+              <w:rPr>
+                <w:rFonts w:ascii="Verdana" w:hAnsi="Verdana"/>
+              </w:rPr>
+            </w:pPr>
+            <w:r>
+              <w:rPr>
+                <w:rFonts w:ascii="Verdana" w:hAnsi="Verdana"/>
+              </w:rPr>
+              <w:t>145’-6”</w:t>
+            </w:r>
+          </w:p>
+        </w:tc>
+        <w:tc>
+          <w:tcPr>
+            <w:tcW w:w="1533" w:type="dxa"/>
+          </w:tcPr>
+          <w:p>
+            <w:pPr>
+              <w:rPr>
+                <w:rFonts w:ascii="Verdana" w:hAnsi="Verdana"/>
+              </w:rPr>
+            </w:pPr>
+          </w:p>
+        </w:tc>
+        <w:tc>
+          <w:tcPr>
+            <w:tcW w:w="1533" w:type="dxa"/>
+          </w:tcPr>
+          <w:p>
+            <w:pPr>
+              <w:rPr>
+                <w:rFonts w:ascii="Verdana" w:hAnsi="Verdana"/>
+              </w:rPr>
+            </w:pPr>
+          </w:p>
+        </w:tc>
+      </w:tr>
+      <w:tr>
+        <w:trPr>
+          <w:trHeight w:val="255"/>
+        </w:trPr>
+        <w:tc>
+          <w:tcPr>
+            <w:tcW w:w="3363" w:type="dxa"/>
+            <w:noWrap/>
+            <w:hideMark/>
+          </w:tcPr>
+          <w:p>
+            <w:pPr>
+              <w:rPr>
+                <w:rFonts w:ascii="Verdana" w:hAnsi="Verdana"/>
+              </w:rPr>
+            </w:pPr>
+            <w:r>
+              <w:rPr>
+                <w:rFonts w:ascii="Verdana" w:hAnsi="Verdana"/>
+              </w:rPr>
+              <w:t>Alloy Addition 1</w:t>
+            </w:r>
+          </w:p>
+        </w:tc>
+        <w:tc>
+          <w:tcPr>
+            <w:tcW w:w="1574" w:type="dxa"/>
+          </w:tcPr>
+          <w:p>
+            <w:pPr>
+              <w:rPr>
+                <w:rFonts w:ascii="Verdana" w:hAnsi="Verdana"/>
+              </w:rPr>
+            </w:pPr>
+          </w:p>
+        </w:tc>
+        <w:tc>
+          <w:tcPr>
+            <w:tcW w:w="1573" w:type="dxa"/>
+          </w:tcPr>
+          <w:p>
+            <w:pPr>
+              <w:rPr>
+                <w:rFonts w:ascii="Verdana" w:hAnsi="Verdana"/>
+              </w:rPr>
+            </w:pPr>
+          </w:p>
+        </w:tc>
+        <w:tc>
+          <w:tcPr>
+            <w:tcW w:w="1533" w:type="dxa"/>
+          </w:tcPr>
+          <w:p>
+            <w:pPr>
+              <w:rPr>
+                <w:rFonts w:ascii="Verdana" w:hAnsi="Verdana"/>
+              </w:rPr>
+            </w:pPr>
+          </w:p>
+        </w:tc>
+        <w:tc>
+          <w:tcPr>
+            <w:tcW w:w="1533" w:type="dxa"/>
+          </w:tcPr>
+          <w:p>
+            <w:pPr>
+              <w:rPr>
+                <w:rFonts w:ascii="Verdana" w:hAnsi="Verdana"/>
+              </w:rPr>
+            </w:pPr>
+          </w:p>
+        </w:tc>
+      </w:tr>
+      <w:tr>
+        <w:trPr>
+          <w:trHeight w:val="255"/>
+        </w:trPr>
+        <w:tc>
+          <w:tcPr>
+            <w:tcW w:w="3363" w:type="dxa"/>
+            <w:noWrap/>
+            <w:hideMark/>
+          </w:tcPr>
+          <w:p>
+            <w:pPr>
+              <w:rPr>
+                <w:rFonts w:ascii="Verdana" w:hAnsi="Verdana"/>
+              </w:rPr>
+            </w:pPr>
+            <w:r>
+              <w:rPr>
+                <w:rFonts w:ascii="Verdana" w:hAnsi="Verdana"/>
+              </w:rPr>
+              <w:t>Cover Delivery 1</w:t>
+            </w:r>
+          </w:p>
+        </w:tc>
+        <w:tc>
+          <w:tcPr>
+            <w:tcW w:w="1574" w:type="dxa"/>
+          </w:tcPr>
+          <w:p>
+            <w:pPr>
+              <w:rPr>
+                <w:rFonts w:ascii="Verdana" w:hAnsi="Verdana"/>
+              </w:rPr>
+            </w:pPr>
+          </w:p>
+        </w:tc>
+        <w:tc>
+          <w:tcPr>
+            <w:tcW w:w="1573" w:type="dxa"/>
+          </w:tcPr>
+          <w:p>
+            <w:pPr>
+              <w:rPr>
+                <w:rFonts w:ascii="Verdana" w:hAnsi="Verdana"/>
+              </w:rPr>
+            </w:pPr>
+          </w:p>
+        </w:tc>
+        <w:tc>
+          <w:tcPr>
+            <w:tcW w:w="1533" w:type="dxa"/>
+          </w:tcPr>
+          <w:p>
+            <w:pPr>
+              <w:rPr>
+                <w:rFonts w:ascii="Verdana" w:hAnsi="Verdana"/>
+              </w:rPr>
+            </w:pPr>
+          </w:p>
+        </w:tc>
+        <w:tc>
+          <w:tcPr>
+            <w:tcW w:w="1533" w:type="dxa"/>
+          </w:tcPr>
+          <w:p>
+            <w:pPr>
+              <w:rPr>
+                <w:rFonts w:ascii="Verdana" w:hAnsi="Verdana"/>
+              </w:rPr>
+            </w:pPr>
+          </w:p>
+        </w:tc>
+      </w:tr>
+      <w:tr>
+        <w:trPr>
+          <w:trHeight w:val="255"/>
+        </w:trPr>
+        <w:tc>
+          <w:tcPr>
+            <w:tcW w:w="3363" w:type="dxa"/>
+            <w:noWrap/>
+            <w:hideMark/>
+          </w:tcPr>
+          <w:p>
+            <w:pPr>
+              <w:rPr>
+                <w:rFonts w:ascii="Verdana" w:hAnsi="Verdana"/>
+              </w:rPr>
+            </w:pPr>
+            <w:r>
+              <w:rPr>
+                <w:rFonts w:ascii="Verdana" w:hAnsi="Verdana"/>
+              </w:rPr>
+              <w:t xml:space="preserve">Robot </w:t>
+            </w:r>
+            <w:r>
+              <w:rPr>
+                <w:rFonts w:ascii="Verdana" w:hAnsi="Verdana"/>
+              </w:rPr>
+              <w:t xml:space="preserve">Cover Insert </w:t>
+            </w:r>
+          </w:p>
+        </w:tc>
+        <w:tc>
+          <w:tcPr>
+            <w:tcW w:w="1574" w:type="dxa"/>
+          </w:tcPr>
+          <w:p>
+            <w:pPr>
+              <w:rPr>
+                <w:rFonts w:ascii="Verdana" w:hAnsi="Verdana"/>
+              </w:rPr>
+            </w:pPr>
+            <w:r>
+              <w:rPr>
+                <w:rFonts w:ascii="Verdana" w:hAnsi="Verdana"/>
+              </w:rPr>
+              <w:t>19’-9”</w:t>
+            </w:r>
+          </w:p>
+        </w:tc>
+        <w:tc>
+          <w:tcPr>
+            <w:tcW w:w="1573" w:type="dxa"/>
+          </w:tcPr>
+          <w:p>
+            <w:pPr>
+              <w:rPr>
+                <w:rFonts w:ascii="Verdana" w:hAnsi="Verdana"/>
+              </w:rPr>
+            </w:pPr>
+            <w:r>
+              <w:rPr>
+                <w:rFonts w:ascii="Verdana" w:hAnsi="Verdana"/>
+              </w:rPr>
+              <w:t>131’-8”</w:t>
+            </w:r>
+          </w:p>
+        </w:tc>
+        <w:tc>
+          <w:tcPr>
+            <w:tcW w:w="1533" w:type="dxa"/>
+          </w:tcPr>
+          <w:p>
+            <w:pPr>
+              <w:rPr>
+                <w:rFonts w:ascii="Verdana" w:hAnsi="Verdana"/>
+              </w:rPr>
+            </w:pPr>
+            <w:r>
+              <w:rPr>
+                <w:rFonts w:ascii="Verdana" w:hAnsi="Verdana"/>
+              </w:rPr>
+              <w:t>11’-2”</w:t>
+            </w:r>
+          </w:p>
+        </w:tc>
+        <w:tc>
+          <w:tcPr>
+            <w:tcW w:w="1533" w:type="dxa"/>
+          </w:tcPr>
+          <w:p>
+            <w:pPr>
+              <w:rPr>
+                <w:rFonts w:ascii="Verdana" w:hAnsi="Verdana"/>
+              </w:rPr>
+            </w:pPr>
+            <w:r>
+              <w:rPr>
+                <w:rFonts w:ascii="Verdana" w:hAnsi="Verdana"/>
+              </w:rPr>
+              <w:t>13’-10”</w:t>
+            </w:r>
+          </w:p>
+        </w:tc>
+      </w:tr>
+      <w:tr>
+        <w:trPr>
+          <w:trHeight w:val="255"/>
+        </w:trPr>
+        <w:tc>
+          <w:tcPr>
+            <w:tcW w:w="3363" w:type="dxa"/>
+            <w:noWrap/>
+            <w:hideMark/>
+          </w:tcPr>
+          <w:p>
+            <w:pPr>
+              <w:rPr>
+                <w:rFonts w:ascii="Verdana" w:hAnsi="Verdana"/>
+              </w:rPr>
+            </w:pPr>
+            <w:r>
+              <w:rPr>
+                <w:rFonts w:ascii="Verdana" w:hAnsi="Verdana"/>
+              </w:rPr>
+              <w:t>Load Gantry</w:t>
+            </w:r>
+          </w:p>
+        </w:tc>
+        <w:tc>
+          <w:tcPr>
+            <w:tcW w:w="1574" w:type="dxa"/>
+          </w:tcPr>
+          <w:p>
+            <w:pPr>
+              <w:rPr>
+                <w:rFonts w:ascii="Verdana" w:hAnsi="Verdana"/>
+              </w:rPr>
+            </w:pPr>
+          </w:p>
+        </w:tc>
+        <w:tc>
+          <w:tcPr>
+            <w:tcW w:w="1573" w:type="dxa"/>
+          </w:tcPr>
+          <w:p>
+            <w:pPr>
+              <w:rPr>
+                <w:rFonts w:ascii="Verdana" w:hAnsi="Verdana"/>
+              </w:rPr>
+            </w:pPr>
+          </w:p>
+        </w:tc>
+        <w:tc>
+          <w:tcPr>
+            <w:tcW w:w="1533" w:type="dxa"/>
+          </w:tcPr>
+          <w:p>
+            <w:pPr>
+              <w:rPr>
+                <w:rFonts w:ascii="Verdana" w:hAnsi="Verdana"/>
+              </w:rPr>
+            </w:pPr>
+          </w:p>
+        </w:tc>
+        <w:tc>
+          <w:tcPr>
+            <w:tcW w:w="1533" w:type="dxa"/>
+          </w:tcPr>
+          <w:p>
+            <w:pPr>
+              <w:rPr>
+                <w:rFonts w:ascii="Verdana" w:hAnsi="Verdana"/>
+              </w:rPr>
+            </w:pPr>
+          </w:p>
+        </w:tc>
+      </w:tr>
+      <w:tr>
+        <w:trPr>
+          <w:trHeight w:val="255"/>
+        </w:trPr>
+        <w:tc>
+          <w:tcPr>
+            <w:tcW w:w="3363" w:type="dxa"/>
+            <w:noWrap/>
+            <w:hideMark/>
+          </w:tcPr>
+          <w:p>
+            <w:pPr>
+              <w:rPr>
+                <w:rFonts w:ascii="Verdana" w:hAnsi="Verdana"/>
+              </w:rPr>
+            </w:pPr>
+            <w:r>
+              <w:rPr>
+                <w:rFonts w:ascii="Verdana" w:hAnsi="Verdana"/>
+              </w:rPr>
+              <w:t>Rollover 1</w:t>
+            </w:r>
+          </w:p>
+        </w:tc>
+        <w:tc>
+          <w:tcPr>
+            <w:tcW w:w="1574" w:type="dxa"/>
+          </w:tcPr>
+          <w:p>
+            <w:pPr>
+              <w:rPr>
+                <w:rFonts w:ascii="Verdana" w:hAnsi="Verdana"/>
+              </w:rPr>
+            </w:pPr>
+          </w:p>
+        </w:tc>
+        <w:tc>
+          <w:tcPr>
+            <w:tcW w:w="1573" w:type="dxa"/>
+          </w:tcPr>
+          <w:p>
+            <w:pPr>
+              <w:rPr>
+                <w:rFonts w:ascii="Verdana" w:hAnsi="Verdana"/>
+              </w:rPr>
+            </w:pPr>
+          </w:p>
+        </w:tc>
+        <w:tc>
+          <w:tcPr>
+            <w:tcW w:w="1533" w:type="dxa"/>
+          </w:tcPr>
+          <w:p>
+            <w:pPr>
+              <w:rPr>
+                <w:rFonts w:ascii="Verdana" w:hAnsi="Verdana"/>
+              </w:rPr>
+            </w:pPr>
+          </w:p>
+        </w:tc>
+        <w:tc>
+          <w:tcPr>
+            <w:tcW w:w="1533" w:type="dxa"/>
+          </w:tcPr>
+          <w:p>
+            <w:pPr>
+              <w:rPr>
+                <w:rFonts w:ascii="Verdana" w:hAnsi="Verdana"/>
+              </w:rPr>
+            </w:pPr>
+          </w:p>
+        </w:tc>
+      </w:tr>
+      <w:tr>
+        <w:trPr>
+          <w:trHeight w:val="255"/>
+        </w:trPr>
+        <w:tc>
+          <w:tcPr>
+            <w:tcW w:w="3363" w:type="dxa"/>
+            <w:noWrap/>
+            <w:hideMark/>
+          </w:tcPr>
+          <w:p>
+            <w:pPr>
+              <w:rPr>
+                <w:rFonts w:ascii="Verdana" w:hAnsi="Verdana"/>
+              </w:rPr>
+            </w:pPr>
+            <w:r>
+              <w:rPr>
+                <w:rFonts w:ascii="Verdana" w:hAnsi="Verdana"/>
+              </w:rPr>
+              <w:t>Heated Well Furnace 1</w:t>
+            </w:r>
+          </w:p>
+        </w:tc>
+        <w:tc>
+          <w:tcPr>
+            <w:tcW w:w="1574" w:type="dxa"/>
+          </w:tcPr>
+          <w:p>
+            <w:pPr>
+              <w:rPr>
+                <w:rFonts w:ascii="Verdana" w:hAnsi="Verdana"/>
+              </w:rPr>
+            </w:pPr>
+          </w:p>
+        </w:tc>
+        <w:tc>
+          <w:tcPr>
+            <w:tcW w:w="1573" w:type="dxa"/>
+          </w:tcPr>
+          <w:p>
+            <w:pPr>
+              <w:rPr>
+                <w:rFonts w:ascii="Verdana" w:hAnsi="Verdana"/>
+              </w:rPr>
+            </w:pPr>
+          </w:p>
+        </w:tc>
+        <w:tc>
+          <w:tcPr>
+            <w:tcW w:w="1533" w:type="dxa"/>
+          </w:tcPr>
+          <w:p>
+            <w:pPr>
+              <w:rPr>
+                <w:rFonts w:ascii="Verdana" w:hAnsi="Verdana"/>
+              </w:rPr>
+            </w:pPr>
+          </w:p>
+        </w:tc>
+        <w:tc>
+          <w:tcPr>
+            <w:tcW w:w="1533" w:type="dxa"/>
+          </w:tcPr>
+          <w:p>
+            <w:pPr>
+              <w:rPr>
+                <w:rFonts w:ascii="Verdana" w:hAnsi="Verdana"/>
+              </w:rPr>
+            </w:pPr>
+          </w:p>
+        </w:tc>
+      </w:tr>
+      <w:tr>
+        <w:trPr>
+          <w:trHeight w:val="255"/>
+        </w:trPr>
+        <w:tc>
+          <w:tcPr>
+            <w:tcW w:w="3363" w:type="dxa"/>
+            <w:noWrap/>
+            <w:hideMark/>
+          </w:tcPr>
+          <w:p>
+            <w:pPr>
+              <w:rPr>
+                <w:rFonts w:ascii="Verdana" w:hAnsi="Verdana"/>
+              </w:rPr>
+            </w:pPr>
+            <w:r>
+              <w:rPr>
+                <w:rFonts w:ascii="Verdana" w:hAnsi="Verdana"/>
+              </w:rPr>
+              <w:t>EM Pump 1</w:t>
+            </w:r>
+          </w:p>
+        </w:tc>
+        <w:tc>
+          <w:tcPr>
+            <w:tcW w:w="1574" w:type="dxa"/>
+          </w:tcPr>
+          <w:p>
+            <w:pPr>
+              <w:rPr>
+                <w:rFonts w:ascii="Verdana" w:hAnsi="Verdana"/>
+              </w:rPr>
+            </w:pPr>
+          </w:p>
+        </w:tc>
+        <w:tc>
+          <w:tcPr>
+            <w:tcW w:w="1573" w:type="dxa"/>
+          </w:tcPr>
+          <w:p>
+            <w:pPr>
+              <w:rPr>
+                <w:rFonts w:ascii="Verdana" w:hAnsi="Verdana"/>
+              </w:rPr>
+            </w:pPr>
+          </w:p>
+        </w:tc>
+        <w:tc>
+          <w:tcPr>
+            <w:tcW w:w="1533" w:type="dxa"/>
+          </w:tcPr>
+          <w:p>
+            <w:pPr>
+              <w:rPr>
+                <w:rFonts w:ascii="Verdana" w:hAnsi="Verdana"/>
+              </w:rPr>
+            </w:pPr>
+          </w:p>
+        </w:tc>
+        <w:tc>
+          <w:tcPr>
+            <w:tcW w:w="1533" w:type="dxa"/>
+          </w:tcPr>
+          <w:p>
+            <w:pPr>
+              <w:rPr>
+                <w:rFonts w:ascii="Verdana" w:hAnsi="Verdana"/>
+              </w:rPr>
+            </w:pPr>
+          </w:p>
+        </w:tc>
+      </w:tr>
+      <w:tr>
+        <w:trPr>
+          <w:trHeight w:val="255"/>
+        </w:trPr>
+        <w:tc>
+          <w:tcPr>
+            <w:tcW w:w="3363" w:type="dxa"/>
+            <w:noWrap/>
+            <w:hideMark/>
+          </w:tcPr>
+          <w:p>
+            <w:pPr>
+              <w:rPr>
+                <w:rFonts w:ascii="Verdana" w:hAnsi="Verdana"/>
+              </w:rPr>
+            </w:pPr>
+            <w:r>
+              <w:rPr>
+                <w:rFonts w:ascii="Verdana" w:hAnsi="Verdana"/>
+              </w:rPr>
+              <w:t>Exit Gantry</w:t>
+            </w:r>
+          </w:p>
+        </w:tc>
+        <w:tc>
+          <w:tcPr>
+            <w:tcW w:w="1574" w:type="dxa"/>
+          </w:tcPr>
+          <w:p>
+            <w:pPr>
+              <w:rPr>
+                <w:rFonts w:ascii="Verdana" w:hAnsi="Verdana"/>
+              </w:rPr>
+            </w:pPr>
+          </w:p>
+        </w:tc>
+        <w:tc>
+          <w:tcPr>
+            <w:tcW w:w="1573" w:type="dxa"/>
+          </w:tcPr>
+          <w:p>
+            <w:pPr>
+              <w:rPr>
+                <w:rFonts w:ascii="Verdana" w:hAnsi="Verdana"/>
+              </w:rPr>
+            </w:pPr>
+          </w:p>
+        </w:tc>
+        <w:tc>
+          <w:tcPr>
+            <w:tcW w:w="1533" w:type="dxa"/>
+          </w:tcPr>
+          <w:p>
+            <w:pPr>
+              <w:rPr>
+                <w:rFonts w:ascii="Verdana" w:hAnsi="Verdana"/>
+              </w:rPr>
+            </w:pPr>
+          </w:p>
+        </w:tc>
+        <w:tc>
+          <w:tcPr>
+            <w:tcW w:w="1533" w:type="dxa"/>
+          </w:tcPr>
+          <w:p>
+            <w:pPr>
+              <w:rPr>
+                <w:rFonts w:ascii="Verdana" w:hAnsi="Verdana"/>
+              </w:rPr>
+            </w:pPr>
+          </w:p>
+        </w:tc>
+      </w:tr>
+      <w:tr>
+        <w:trPr>
+          <w:trHeight w:val="255"/>
+        </w:trPr>
+        <w:tc>
+          <w:tcPr>
+            <w:tcW w:w="3363" w:type="dxa"/>
+            <w:noWrap/>
+            <w:hideMark/>
+          </w:tcPr>
+          <w:p>
+            <w:pPr>
+              <w:rPr>
+                <w:rFonts w:ascii="Verdana" w:hAnsi="Verdana"/>
+              </w:rPr>
+            </w:pPr>
+            <w:r>
+              <w:rPr>
+                <w:rFonts w:ascii="Verdana" w:hAnsi="Verdana"/>
+              </w:rPr>
+              <w:t>Chill Extract 1</w:t>
+            </w:r>
+          </w:p>
+        </w:tc>
+        <w:tc>
+          <w:tcPr>
+            <w:tcW w:w="1574" w:type="dxa"/>
+          </w:tcPr>
+          <w:p>
+            <w:pPr>
+              <w:rPr>
+                <w:rFonts w:ascii="Verdana" w:hAnsi="Verdana"/>
+              </w:rPr>
+            </w:pPr>
+          </w:p>
+        </w:tc>
+        <w:tc>
+          <w:tcPr>
+            <w:tcW w:w="1573" w:type="dxa"/>
+          </w:tcPr>
+          <w:p>
+            <w:pPr>
+              <w:rPr>
+                <w:rFonts w:ascii="Verdana" w:hAnsi="Verdana"/>
+              </w:rPr>
+            </w:pPr>
+          </w:p>
+        </w:tc>
+        <w:tc>
+          <w:tcPr>
+            <w:tcW w:w="1533" w:type="dxa"/>
+          </w:tcPr>
+          <w:p>
+            <w:pPr>
+              <w:rPr>
+                <w:rFonts w:ascii="Verdana" w:hAnsi="Verdana"/>
+              </w:rPr>
+            </w:pPr>
+          </w:p>
+        </w:tc>
+        <w:tc>
+          <w:tcPr>
+            <w:tcW w:w="1533" w:type="dxa"/>
+          </w:tcPr>
+          <w:p>
+            <w:pPr>
+              <w:rPr>
+                <w:rFonts w:ascii="Verdana" w:hAnsi="Verdana"/>
+              </w:rPr>
+            </w:pPr>
+          </w:p>
+        </w:tc>
+      </w:tr>
+      <w:tr>
+        <w:trPr>
+          <w:trHeight w:val="255"/>
+        </w:trPr>
+        <w:tc>
+          <w:tcPr>
+            <w:tcW w:w="3363" w:type="dxa"/>
+            <w:noWrap/>
+            <w:hideMark/>
+          </w:tcPr>
+          <w:p>
+            <w:pPr>
+              <w:rPr>
+                <w:rFonts w:ascii="Verdana" w:hAnsi="Verdana"/>
+              </w:rPr>
+            </w:pPr>
+            <w:proofErr w:type="spellStart"/>
+            <w:r>
+              <w:rPr>
+                <w:rFonts w:ascii="Verdana" w:hAnsi="Verdana"/>
+              </w:rPr>
+              <w:t>Lowerator</w:t>
+            </w:r>
+            <w:proofErr w:type="spellEnd"/>
+            <w:r>
+              <w:rPr>
+                <w:rFonts w:ascii="Verdana" w:hAnsi="Verdana"/>
+              </w:rPr>
+              <w:t xml:space="preserve"> 1</w:t>
+            </w:r>
+          </w:p>
+        </w:tc>
+        <w:tc>
+          <w:tcPr>
+            <w:tcW w:w="1574" w:type="dxa"/>
+          </w:tcPr>
+          <w:p>
+            <w:pPr>
+              <w:rPr>
+                <w:rFonts w:ascii="Verdana" w:hAnsi="Verdana"/>
+              </w:rPr>
+            </w:pPr>
+          </w:p>
+        </w:tc>
+        <w:tc>
+          <w:tcPr>
+            <w:tcW w:w="1573" w:type="dxa"/>
+          </w:tcPr>
+          <w:p>
+            <w:pPr>
+              <w:rPr>
+                <w:rFonts w:ascii="Verdana" w:hAnsi="Verdana"/>
+              </w:rPr>
+            </w:pPr>
+          </w:p>
+        </w:tc>
+        <w:tc>
+          <w:tcPr>
+            <w:tcW w:w="1533" w:type="dxa"/>
+          </w:tcPr>
+          <w:p>
+            <w:pPr>
+              <w:rPr>
+                <w:rFonts w:ascii="Verdana" w:hAnsi="Verdana"/>
+              </w:rPr>
+            </w:pPr>
+          </w:p>
+        </w:tc>
+        <w:tc>
+          <w:tcPr>
+            <w:tcW w:w="1533" w:type="dxa"/>
+          </w:tcPr>
+          <w:p>
+            <w:pPr>
+              <w:rPr>
+                <w:rFonts w:ascii="Verdana" w:hAnsi="Verdana"/>
+              </w:rPr>
+            </w:pPr>
+          </w:p>
+        </w:tc>
+      </w:tr>
+      <w:tr>
+        <w:trPr>
+          <w:trHeight w:val="255"/>
+        </w:trPr>
+        <w:tc>
+          <w:tcPr>
+            <w:tcW w:w="3363" w:type="dxa"/>
+            <w:noWrap/>
+            <w:hideMark/>
+          </w:tcPr>
+          <w:p>
+            <w:pPr>
+              <w:rPr>
+                <w:rFonts w:ascii="Verdana" w:hAnsi="Verdana"/>
+              </w:rPr>
+            </w:pPr>
+            <w:r>
+              <w:rPr>
+                <w:rFonts w:ascii="Verdana" w:hAnsi="Verdana"/>
+              </w:rPr>
+              <w:lastRenderedPageBreak/>
+              <w:t>Overall Cast Line 1</w:t>
+            </w:r>
+          </w:p>
+        </w:tc>
+        <w:tc>
+          <w:tcPr>
+            <w:tcW w:w="1574" w:type="dxa"/>
+          </w:tcPr>
+          <w:p>
+            <w:pPr>
+              <w:rPr>
+                <w:rFonts w:ascii="Verdana" w:hAnsi="Verdana"/>
+              </w:rPr>
+            </w:pPr>
+          </w:p>
+        </w:tc>
+        <w:tc>
+          <w:tcPr>
+            <w:tcW w:w="1573" w:type="dxa"/>
+          </w:tcPr>
+          <w:p>
+            <w:pPr>
+              <w:rPr>
+                <w:rFonts w:ascii="Verdana" w:hAnsi="Verdana"/>
+              </w:rPr>
+            </w:pPr>
+          </w:p>
+        </w:tc>
+        <w:tc>
+          <w:tcPr>
+            <w:tcW w:w="1533" w:type="dxa"/>
+          </w:tcPr>
+          <w:p>
+            <w:pPr>
+              <w:rPr>
+                <w:rFonts w:ascii="Verdana" w:hAnsi="Verdana"/>
+              </w:rPr>
+            </w:pPr>
+          </w:p>
+        </w:tc>
+        <w:tc>
+          <w:tcPr>
+            <w:tcW w:w="1533" w:type="dxa"/>
+          </w:tcPr>
+          <w:p>
+            <w:pPr>
+              <w:rPr>
+                <w:rFonts w:ascii="Verdana" w:hAnsi="Verdana"/>
+              </w:rPr>
+            </w:pPr>
+          </w:p>
+        </w:tc>
+      </w:tr>
+    </w:tbl>
+    <w:p>
+      <w:bookmarkStart w:id="5" w:name="_GoBack"/>
+      <w:bookmarkEnd w:id="5"/>
     </w:p>
     <w:sectPr>
       <w:pgSz w:w="12240" w:h="15840"/>
@@ -10922,6 +13199,119 @@
     </w:lvl>
   </w:abstractNum>
   <w:abstractNum w:abstractNumId="1">
+    <w:nsid w:val="26ED1A7F"/>
+    <w:multiLevelType w:val="hybridMultilevel"/>
+    <w:tmpl w:val="7B8E761A"/>
+    <w:lvl w:ilvl="0" w:tplc="04090001">
+      <w:start w:val="1"/>
+      <w:numFmt w:val="bullet"/>
+      <w:lvlText w:val=""/>
+      <w:lvlJc w:val="left"/>
+      <w:pPr>
+        <w:ind w:left="720" w:hanging="360"/>
+      </w:pPr>
+      <w:rPr>
+        <w:rFonts w:ascii="Symbol" w:hAnsi="Symbol" w:hint="default"/>
+      </w:rPr>
+    </w:lvl>
+    <w:lvl w:ilvl="1" w:tplc="04090003" w:tentative="1">
+      <w:start w:val="1"/>
+      <w:numFmt w:val="bullet"/>
+      <w:lvlText w:val="o"/>
+      <w:lvlJc w:val="left"/>
+      <w:pPr>
+        <w:ind w:left="1440" w:hanging="360"/>
+      </w:pPr>
+      <w:rPr>
+        <w:rFonts w:ascii="Courier New" w:hAnsi="Courier New" w:cs="Courier New" w:hint="default"/>
+      </w:rPr>
+    </w:lvl>
+    <w:lvl w:ilvl="2" w:tplc="04090005" w:tentative="1">
+      <w:start w:val="1"/>
+      <w:numFmt w:val="bullet"/>
+      <w:lvlText w:val=""/>
+      <w:lvlJc w:val="left"/>
+      <w:pPr>
+        <w:ind w:left="2160" w:hanging="360"/>
+      </w:pPr>
+      <w:rPr>
+        <w:rFonts w:ascii="Wingdings" w:hAnsi="Wingdings" w:hint="default"/>
+      </w:rPr>
+    </w:lvl>
+    <w:lvl w:ilvl="3" w:tplc="04090001" w:tentative="1">
+      <w:start w:val="1"/>
+      <w:numFmt w:val="bullet"/>
+      <w:lvlText w:val=""/>
+      <w:lvlJc w:val="left"/>
+      <w:pPr>
+        <w:ind w:left="2880" w:hanging="360"/>
+      </w:pPr>
+      <w:rPr>
+        <w:rFonts w:ascii="Symbol" w:hAnsi="Symbol" w:hint="default"/>
+      </w:rPr>
+    </w:lvl>
+    <w:lvl w:ilvl="4" w:tplc="04090003" w:tentative="1">
+      <w:start w:val="1"/>
+      <w:numFmt w:val="bullet"/>
+      <w:lvlText w:val="o"/>
+      <w:lvlJc w:val="left"/>
+      <w:pPr>
+        <w:ind w:left="3600" w:hanging="360"/>
+      </w:pPr>
+      <w:rPr>
+        <w:rFonts w:ascii="Courier New" w:hAnsi="Courier New" w:cs="Courier New" w:hint="default"/>
+      </w:rPr>
+    </w:lvl>
+    <w:lvl w:ilvl="5" w:tplc="04090005" w:tentative="1">
+      <w:start w:val="1"/>
+      <w:numFmt w:val="bullet"/>
+      <w:lvlText w:val=""/>
+      <w:lvlJc w:val="left"/>
+      <w:pPr>
+        <w:ind w:left="4320" w:hanging="360"/>
+      </w:pPr>
+      <w:rPr>
+        <w:rFonts w:ascii="Wingdings" w:hAnsi="Wingdings" w:hint="default"/>
+      </w:rPr>
+    </w:lvl>
+    <w:lvl w:ilvl="6" w:tplc="04090001" w:tentative="1">
+      <w:start w:val="1"/>
+      <w:numFmt w:val="bullet"/>
+      <w:lvlText w:val=""/>
+      <w:lvlJc w:val="left"/>
+      <w:pPr>
+        <w:ind w:left="5040" w:hanging="360"/>
+      </w:pPr>
+      <w:rPr>
+        <w:rFonts w:ascii="Symbol" w:hAnsi="Symbol" w:hint="default"/>
+      </w:rPr>
+    </w:lvl>
+    <w:lvl w:ilvl="7" w:tplc="04090003" w:tentative="1">
+      <w:start w:val="1"/>
+      <w:numFmt w:val="bullet"/>
+      <w:lvlText w:val="o"/>
+      <w:lvlJc w:val="left"/>
+      <w:pPr>
+        <w:ind w:left="5760" w:hanging="360"/>
+      </w:pPr>
+      <w:rPr>
+        <w:rFonts w:ascii="Courier New" w:hAnsi="Courier New" w:cs="Courier New" w:hint="default"/>
+      </w:rPr>
+    </w:lvl>
+    <w:lvl w:ilvl="8" w:tplc="04090005" w:tentative="1">
+      <w:start w:val="1"/>
+      <w:numFmt w:val="bullet"/>
+      <w:lvlText w:val=""/>
+      <w:lvlJc w:val="left"/>
+      <w:pPr>
+        <w:ind w:left="6480" w:hanging="360"/>
+      </w:pPr>
+      <w:rPr>
+        <w:rFonts w:ascii="Wingdings" w:hAnsi="Wingdings" w:hint="default"/>
+      </w:rPr>
+    </w:lvl>
+  </w:abstractNum>
+  <w:abstractNum w:abstractNumId="2">
     <w:nsid w:val="27E3702C"/>
     <w:multiLevelType w:val="hybridMultilevel"/>
     <w:tmpl w:val="3F46C010"/>
@@ -11011,7 +13401,7 @@
       </w:pPr>
     </w:lvl>
   </w:abstractNum>
-  <w:abstractNum w:abstractNumId="2">
+  <w:abstractNum w:abstractNumId="3">
     <w:nsid w:val="2F103D48"/>
     <w:multiLevelType w:val="hybridMultilevel"/>
     <w:tmpl w:val="6A4A2F76"/>
@@ -11124,7 +13514,120 @@
       </w:rPr>
     </w:lvl>
   </w:abstractNum>
-  <w:abstractNum w:abstractNumId="3">
+  <w:abstractNum w:abstractNumId="4">
+    <w:nsid w:val="5A105EB4"/>
+    <w:multiLevelType w:val="hybridMultilevel"/>
+    <w:tmpl w:val="E4E277E0"/>
+    <w:lvl w:ilvl="0" w:tplc="04090001">
+      <w:start w:val="1"/>
+      <w:numFmt w:val="bullet"/>
+      <w:lvlText w:val=""/>
+      <w:lvlJc w:val="left"/>
+      <w:pPr>
+        <w:ind w:left="720" w:hanging="360"/>
+      </w:pPr>
+      <w:rPr>
+        <w:rFonts w:ascii="Symbol" w:hAnsi="Symbol" w:hint="default"/>
+      </w:rPr>
+    </w:lvl>
+    <w:lvl w:ilvl="1" w:tplc="04090003" w:tentative="1">
+      <w:start w:val="1"/>
+      <w:numFmt w:val="bullet"/>
+      <w:lvlText w:val="o"/>
+      <w:lvlJc w:val="left"/>
+      <w:pPr>
+        <w:ind w:left="1440" w:hanging="360"/>
+      </w:pPr>
+      <w:rPr>
+        <w:rFonts w:ascii="Courier New" w:hAnsi="Courier New" w:cs="Courier New" w:hint="default"/>
+      </w:rPr>
+    </w:lvl>
+    <w:lvl w:ilvl="2" w:tplc="04090005" w:tentative="1">
+      <w:start w:val="1"/>
+      <w:numFmt w:val="bullet"/>
+      <w:lvlText w:val=""/>
+      <w:lvlJc w:val="left"/>
+      <w:pPr>
+        <w:ind w:left="2160" w:hanging="360"/>
+      </w:pPr>
+      <w:rPr>
+        <w:rFonts w:ascii="Wingdings" w:hAnsi="Wingdings" w:hint="default"/>
+      </w:rPr>
+    </w:lvl>
+    <w:lvl w:ilvl="3" w:tplc="04090001" w:tentative="1">
+      <w:start w:val="1"/>
+      <w:numFmt w:val="bullet"/>
+      <w:lvlText w:val=""/>
+      <w:lvlJc w:val="left"/>
+      <w:pPr>
+        <w:ind w:left="2880" w:hanging="360"/>
+      </w:pPr>
+      <w:rPr>
+        <w:rFonts w:ascii="Symbol" w:hAnsi="Symbol" w:hint="default"/>
+      </w:rPr>
+    </w:lvl>
+    <w:lvl w:ilvl="4" w:tplc="04090003" w:tentative="1">
+      <w:start w:val="1"/>
+      <w:numFmt w:val="bullet"/>
+      <w:lvlText w:val="o"/>
+      <w:lvlJc w:val="left"/>
+      <w:pPr>
+        <w:ind w:left="3600" w:hanging="360"/>
+      </w:pPr>
+      <w:rPr>
+        <w:rFonts w:ascii="Courier New" w:hAnsi="Courier New" w:cs="Courier New" w:hint="default"/>
+      </w:rPr>
+    </w:lvl>
+    <w:lvl w:ilvl="5" w:tplc="04090005" w:tentative="1">
+      <w:start w:val="1"/>
+      <w:numFmt w:val="bullet"/>
+      <w:lvlText w:val=""/>
+      <w:lvlJc w:val="left"/>
+      <w:pPr>
+        <w:ind w:left="4320" w:hanging="360"/>
+      </w:pPr>
+      <w:rPr>
+        <w:rFonts w:ascii="Wingdings" w:hAnsi="Wingdings" w:hint="default"/>
+      </w:rPr>
+    </w:lvl>
+    <w:lvl w:ilvl="6" w:tplc="04090001" w:tentative="1">
+      <w:start w:val="1"/>
+      <w:numFmt w:val="bullet"/>
+      <w:lvlText w:val=""/>
+      <w:lvlJc w:val="left"/>
+      <w:pPr>
+        <w:ind w:left="5040" w:hanging="360"/>
+      </w:pPr>
+      <w:rPr>
+        <w:rFonts w:ascii="Symbol" w:hAnsi="Symbol" w:hint="default"/>
+      </w:rPr>
+    </w:lvl>
+    <w:lvl w:ilvl="7" w:tplc="04090003" w:tentative="1">
+      <w:start w:val="1"/>
+      <w:numFmt w:val="bullet"/>
+      <w:lvlText w:val="o"/>
+      <w:lvlJc w:val="left"/>
+      <w:pPr>
+        <w:ind w:left="5760" w:hanging="360"/>
+      </w:pPr>
+      <w:rPr>
+        <w:rFonts w:ascii="Courier New" w:hAnsi="Courier New" w:cs="Courier New" w:hint="default"/>
+      </w:rPr>
+    </w:lvl>
+    <w:lvl w:ilvl="8" w:tplc="04090005" w:tentative="1">
+      <w:start w:val="1"/>
+      <w:numFmt w:val="bullet"/>
+      <w:lvlText w:val=""/>
+      <w:lvlJc w:val="left"/>
+      <w:pPr>
+        <w:ind w:left="6480" w:hanging="360"/>
+      </w:pPr>
+      <w:rPr>
+        <w:rFonts w:ascii="Wingdings" w:hAnsi="Wingdings" w:hint="default"/>
+      </w:rPr>
+    </w:lvl>
+  </w:abstractNum>
+  <w:abstractNum w:abstractNumId="5">
     <w:nsid w:val="747453AC"/>
     <w:multiLevelType w:val="multilevel"/>
     <w:tmpl w:val="04090025"/>
@@ -11220,16 +13723,22 @@
     </w:lvl>
   </w:abstractNum>
   <w:num w:numId="1">
-    <w:abstractNumId w:val="3"/>
+    <w:abstractNumId w:val="5"/>
   </w:num>
   <w:num w:numId="2">
-    <w:abstractNumId w:val="1"/>
+    <w:abstractNumId w:val="2"/>
   </w:num>
   <w:num w:numId="3">
     <w:abstractNumId w:val="0"/>
   </w:num>
   <w:num w:numId="4">
-    <w:abstractNumId w:val="2"/>
+    <w:abstractNumId w:val="3"/>
+  </w:num>
+  <w:num w:numId="5">
+    <w:abstractNumId w:val="4"/>
+  </w:num>
+  <w:num w:numId="6">
+    <w:abstractNumId w:val="1"/>
   </w:num>
 </w:numbering>
 </file>
@@ -12020,6 +14529,120 @@
       <w:rFonts w:ascii="Calibri" w:eastAsia="Calibri" w:hAnsi="Calibri" w:cs="Times New Roman"/>
     </w:rPr>
   </w:style>
+  <w:style w:type="table" w:customStyle="1" w:styleId="TableSane">
+    <w:name w:val="Table Sane"/>
+    <w:basedOn w:val="TableProfessional"/>
+    <w:rsid w:val="00F4542D"/>
+    <w:pPr>
+      <w:keepLines/>
+      <w:tabs>
+        <w:tab w:val="left" w:pos="-964"/>
+        <w:tab w:val="left" w:pos="0"/>
+        <w:tab w:val="left" w:pos="482"/>
+        <w:tab w:val="left" w:pos="964"/>
+        <w:tab w:val="left" w:pos="1446"/>
+        <w:tab w:val="left" w:pos="1928"/>
+        <w:tab w:val="left" w:pos="2410"/>
+        <w:tab w:val="left" w:pos="2892"/>
+        <w:tab w:val="left" w:pos="3374"/>
+        <w:tab w:val="left" w:pos="3629"/>
+        <w:tab w:val="left" w:pos="5387"/>
+        <w:tab w:val="left" w:pos="7201"/>
+        <w:tab w:val="right" w:pos="9015"/>
+      </w:tabs>
+      <w:spacing w:after="0" w:line="240" w:lineRule="auto"/>
+      <w:jc w:val="both"/>
+    </w:pPr>
+    <w:rPr>
+      <w:rFonts w:ascii="Times New Roman" w:eastAsia="Times New Roman" w:hAnsi="Times New Roman" w:cs="Times New Roman"/>
+      <w:sz w:val="20"/>
+      <w:szCs w:val="20"/>
+    </w:rPr>
+    <w:tblPr>
+      <w:tblInd w:w="0" w:type="dxa"/>
+      <w:tblBorders>
+        <w:top w:val="single" w:sz="6" w:space="0" w:color="000000"/>
+        <w:left w:val="single" w:sz="6" w:space="0" w:color="000000"/>
+        <w:bottom w:val="single" w:sz="6" w:space="0" w:color="000000"/>
+        <w:right w:val="single" w:sz="6" w:space="0" w:color="000000"/>
+        <w:insideH w:val="single" w:sz="6" w:space="0" w:color="000000"/>
+        <w:insideV w:val="single" w:sz="6" w:space="0" w:color="000000"/>
+      </w:tblBorders>
+      <w:tblCellMar>
+        <w:top w:w="0" w:type="dxa"/>
+        <w:left w:w="108" w:type="dxa"/>
+        <w:bottom w:w="0" w:type="dxa"/>
+        <w:right w:w="108" w:type="dxa"/>
+      </w:tblCellMar>
+    </w:tblPr>
+    <w:tcPr>
+      <w:shd w:val="clear" w:color="auto" w:fill="auto"/>
+    </w:tcPr>
+    <w:tblStylePr w:type="firstRow">
+      <w:rPr>
+        <w:b/>
+        <w:bCs/>
+        <w:color w:val="auto"/>
+      </w:rPr>
+      <w:tblPr/>
+      <w:tcPr>
+        <w:tcBorders>
+          <w:top w:val="nil"/>
+          <w:left w:val="nil"/>
+          <w:bottom w:val="nil"/>
+          <w:right w:val="nil"/>
+          <w:insideH w:val="nil"/>
+          <w:insideV w:val="nil"/>
+          <w:tl2br w:val="nil"/>
+          <w:tr2bl w:val="nil"/>
+        </w:tcBorders>
+        <w:shd w:val="solid" w:color="00CCFF" w:fill="00CCFF"/>
+      </w:tcPr>
+    </w:tblStylePr>
+  </w:style>
+  <w:style w:type="table" w:styleId="TableProfessional">
+    <w:name w:val="Table Professional"/>
+    <w:basedOn w:val="TableNormal"/>
+    <w:uiPriority w:val="99"/>
+    <w:semiHidden/>
+    <w:unhideWhenUsed/>
+    <w:rsid w:val="00F4542D"/>
+    <w:tblPr>
+      <w:tblInd w:w="0" w:type="dxa"/>
+      <w:tblBorders>
+        <w:top w:val="single" w:sz="6" w:space="0" w:color="000000"/>
+        <w:left w:val="single" w:sz="6" w:space="0" w:color="000000"/>
+        <w:bottom w:val="single" w:sz="6" w:space="0" w:color="000000"/>
+        <w:right w:val="single" w:sz="6" w:space="0" w:color="000000"/>
+        <w:insideH w:val="single" w:sz="6" w:space="0" w:color="000000"/>
+        <w:insideV w:val="single" w:sz="6" w:space="0" w:color="000000"/>
+      </w:tblBorders>
+      <w:tblCellMar>
+        <w:top w:w="0" w:type="dxa"/>
+        <w:left w:w="108" w:type="dxa"/>
+        <w:bottom w:w="0" w:type="dxa"/>
+        <w:right w:w="108" w:type="dxa"/>
+      </w:tblCellMar>
+    </w:tblPr>
+    <w:tcPr>
+      <w:shd w:val="clear" w:color="auto" w:fill="auto"/>
+    </w:tcPr>
+    <w:tblStylePr w:type="firstRow">
+      <w:rPr>
+        <w:b/>
+        <w:bCs/>
+        <w:color w:val="auto"/>
+      </w:rPr>
+      <w:tblPr/>
+      <w:tcPr>
+        <w:tcBorders>
+          <w:tl2br w:val="none" w:sz="0" w:space="0" w:color="auto"/>
+          <w:tr2bl w:val="none" w:sz="0" w:space="0" w:color="auto"/>
+        </w:tcBorders>
+        <w:shd w:val="solid" w:color="000000" w:fill="FFFFFF"/>
+      </w:tcPr>
+    </w:tblStylePr>
+  </w:style>
 </w:styles>
 </file>
 
@@ -12809,6 +15432,120 @@
       <w:rFonts w:ascii="Calibri" w:eastAsia="Calibri" w:hAnsi="Calibri" w:cs="Times New Roman"/>
     </w:rPr>
   </w:style>
+  <w:style w:type="table" w:customStyle="1" w:styleId="TableSane">
+    <w:name w:val="Table Sane"/>
+    <w:basedOn w:val="TableProfessional"/>
+    <w:rsid w:val="00F4542D"/>
+    <w:pPr>
+      <w:keepLines/>
+      <w:tabs>
+        <w:tab w:val="left" w:pos="-964"/>
+        <w:tab w:val="left" w:pos="0"/>
+        <w:tab w:val="left" w:pos="482"/>
+        <w:tab w:val="left" w:pos="964"/>
+        <w:tab w:val="left" w:pos="1446"/>
+        <w:tab w:val="left" w:pos="1928"/>
+        <w:tab w:val="left" w:pos="2410"/>
+        <w:tab w:val="left" w:pos="2892"/>
+        <w:tab w:val="left" w:pos="3374"/>
+        <w:tab w:val="left" w:pos="3629"/>
+        <w:tab w:val="left" w:pos="5387"/>
+        <w:tab w:val="left" w:pos="7201"/>
+        <w:tab w:val="right" w:pos="9015"/>
+      </w:tabs>
+      <w:spacing w:after="0" w:line="240" w:lineRule="auto"/>
+      <w:jc w:val="both"/>
+    </w:pPr>
+    <w:rPr>
+      <w:rFonts w:ascii="Times New Roman" w:eastAsia="Times New Roman" w:hAnsi="Times New Roman" w:cs="Times New Roman"/>
+      <w:sz w:val="20"/>
+      <w:szCs w:val="20"/>
+    </w:rPr>
+    <w:tblPr>
+      <w:tblInd w:w="0" w:type="dxa"/>
+      <w:tblBorders>
+        <w:top w:val="single" w:sz="6" w:space="0" w:color="000000"/>
+        <w:left w:val="single" w:sz="6" w:space="0" w:color="000000"/>
+        <w:bottom w:val="single" w:sz="6" w:space="0" w:color="000000"/>
+        <w:right w:val="single" w:sz="6" w:space="0" w:color="000000"/>
+        <w:insideH w:val="single" w:sz="6" w:space="0" w:color="000000"/>
+        <w:insideV w:val="single" w:sz="6" w:space="0" w:color="000000"/>
+      </w:tblBorders>
+      <w:tblCellMar>
+        <w:top w:w="0" w:type="dxa"/>
+        <w:left w:w="108" w:type="dxa"/>
+        <w:bottom w:w="0" w:type="dxa"/>
+        <w:right w:w="108" w:type="dxa"/>
+      </w:tblCellMar>
+    </w:tblPr>
+    <w:tcPr>
+      <w:shd w:val="clear" w:color="auto" w:fill="auto"/>
+    </w:tcPr>
+    <w:tblStylePr w:type="firstRow">
+      <w:rPr>
+        <w:b/>
+        <w:bCs/>
+        <w:color w:val="auto"/>
+      </w:rPr>
+      <w:tblPr/>
+      <w:tcPr>
+        <w:tcBorders>
+          <w:top w:val="nil"/>
+          <w:left w:val="nil"/>
+          <w:bottom w:val="nil"/>
+          <w:right w:val="nil"/>
+          <w:insideH w:val="nil"/>
+          <w:insideV w:val="nil"/>
+          <w:tl2br w:val="nil"/>
+          <w:tr2bl w:val="nil"/>
+        </w:tcBorders>
+        <w:shd w:val="solid" w:color="00CCFF" w:fill="00CCFF"/>
+      </w:tcPr>
+    </w:tblStylePr>
+  </w:style>
+  <w:style w:type="table" w:styleId="TableProfessional">
+    <w:name w:val="Table Professional"/>
+    <w:basedOn w:val="TableNormal"/>
+    <w:uiPriority w:val="99"/>
+    <w:semiHidden/>
+    <w:unhideWhenUsed/>
+    <w:rsid w:val="00F4542D"/>
+    <w:tblPr>
+      <w:tblInd w:w="0" w:type="dxa"/>
+      <w:tblBorders>
+        <w:top w:val="single" w:sz="6" w:space="0" w:color="000000"/>
+        <w:left w:val="single" w:sz="6" w:space="0" w:color="000000"/>
+        <w:bottom w:val="single" w:sz="6" w:space="0" w:color="000000"/>
+        <w:right w:val="single" w:sz="6" w:space="0" w:color="000000"/>
+        <w:insideH w:val="single" w:sz="6" w:space="0" w:color="000000"/>
+        <w:insideV w:val="single" w:sz="6" w:space="0" w:color="000000"/>
+      </w:tblBorders>
+      <w:tblCellMar>
+        <w:top w:w="0" w:type="dxa"/>
+        <w:left w:w="108" w:type="dxa"/>
+        <w:bottom w:w="0" w:type="dxa"/>
+        <w:right w:w="108" w:type="dxa"/>
+      </w:tblCellMar>
+    </w:tblPr>
+    <w:tcPr>
+      <w:shd w:val="clear" w:color="auto" w:fill="auto"/>
+    </w:tcPr>
+    <w:tblStylePr w:type="firstRow">
+      <w:rPr>
+        <w:b/>
+        <w:bCs/>
+        <w:color w:val="auto"/>
+      </w:rPr>
+      <w:tblPr/>
+      <w:tcPr>
+        <w:tcBorders>
+          <w:tl2br w:val="none" w:sz="0" w:space="0" w:color="auto"/>
+          <w:tr2bl w:val="none" w:sz="0" w:space="0" w:color="auto"/>
+        </w:tcBorders>
+        <w:shd w:val="solid" w:color="000000" w:fill="FFFFFF"/>
+      </w:tcPr>
+    </w:tblStylePr>
+  </w:style>
 </w:styles>
 </file>
 

</xml_diff>